<commit_message>
Updated chapter 4, making some corrections.
</commit_message>
<xml_diff>
--- a/Documents/Dissertacao/dissertation_Chapter4 v1.docx
+++ b/Documents/Dissertacao/dissertation_Chapter4 v1.docx
@@ -298,7 +298,19 @@
         <w:rPr>
           <w:lang w:val="en-US"/>
         </w:rPr>
-        <w:t xml:space="preserve"> or by developers</w:t>
+        <w:t xml:space="preserve"> or by </w:t>
+      </w:r>
+      <w:r>
+        <w:rPr>
+          <w:lang w:val="en-US"/>
+        </w:rPr>
+        <w:t xml:space="preserve">game </w:t>
+      </w:r>
+      <w:r>
+        <w:rPr>
+          <w:lang w:val="en-US"/>
+        </w:rPr>
+        <w:t>developers</w:t>
       </w:r>
       <w:r>
         <w:rPr>
@@ -327,6 +339,7 @@
           <w:lang w:val="en-US"/>
         </w:rPr>
       </w:pPr>
+      <w:commentRangeStart w:id="3"/>
       <w:r>
         <w:rPr>
           <w:lang w:val="en-US"/>
@@ -360,6 +373,13 @@
           <w:lang w:val="en-US"/>
         </w:rPr>
         <w:t xml:space="preserve"> state that the process of learning by correcting past mistakes is efficient and, consequently, desirable for the learning process. This process increases the human ability to adapt to new situations due to the rule of changing synaptic strengths, which ensures that synaptic changes occur only at neurons involved in wrong outputs. Nevertheless, in order to correct mistakes, it is fundamental to know which mistakes occurred. </w:t>
+      </w:r>
+      <w:commentRangeEnd w:id="3"/>
+      <w:r>
+        <w:rPr>
+          <w:rStyle w:val="CommentReference"/>
+        </w:rPr>
+        <w:commentReference w:id="3"/>
       </w:r>
     </w:p>
     <w:p>
@@ -368,7 +388,7 @@
           <w:lang w:val="en-US"/>
         </w:rPr>
       </w:pPr>
-      <w:commentRangeStart w:id="3"/>
+      <w:commentRangeStart w:id="4"/>
       <w:r>
         <w:rPr>
           <w:lang w:val="en-US"/>
@@ -388,12 +408,12 @@
         </w:rPr>
         <w:t xml:space="preserve"> Chapter 2</w:t>
       </w:r>
-      <w:commentRangeEnd w:id="3"/>
+      <w:commentRangeEnd w:id="4"/>
       <w:r>
         <w:rPr>
           <w:rStyle w:val="CommentReference"/>
         </w:rPr>
-        <w:commentReference w:id="3"/>
+        <w:commentReference w:id="4"/>
       </w:r>
       <w:r>
         <w:rPr>
@@ -483,7 +503,19 @@
         <w:rPr>
           <w:lang w:val="en-US"/>
         </w:rPr>
-        <w:t xml:space="preserve"> on his armies that tipped in his favor</w:t>
+        <w:t xml:space="preserve"> on </w:t>
+      </w:r>
+      <w:r>
+        <w:rPr>
+          <w:lang w:val="en-US"/>
+        </w:rPr>
+        <w:t>the enemy’s</w:t>
+      </w:r>
+      <w:r>
+        <w:rPr>
+          <w:lang w:val="en-US"/>
+        </w:rPr>
+        <w:t xml:space="preserve"> armies that tipped in his favor</w:t>
       </w:r>
       <w:r>
         <w:rPr>
@@ -495,7 +527,31 @@
         <w:rPr>
           <w:lang w:val="en-US"/>
         </w:rPr>
-        <w:t xml:space="preserve"> Such questions are common to arise and sometimes their influences are not so apparent to the player. Or even if they were, analyzing it in more details might provide useful insights for future occasions.</w:t>
+        <w:t xml:space="preserve"> Such questions are common to arise and somet</w:t>
+      </w:r>
+      <w:r>
+        <w:rPr>
+          <w:lang w:val="en-US"/>
+        </w:rPr>
+        <w:t>imes their influences are not</w:t>
+      </w:r>
+      <w:r>
+        <w:rPr>
+          <w:lang w:val="en-US"/>
+        </w:rPr>
+        <w:t xml:space="preserve"> apparent to the player. Or even if they were</w:t>
+      </w:r>
+      <w:r>
+        <w:rPr>
+          <w:lang w:val="en-US"/>
+        </w:rPr>
+        <w:t xml:space="preserve"> identified</w:t>
+      </w:r>
+      <w:r>
+        <w:rPr>
+          <w:lang w:val="en-US"/>
+        </w:rPr>
+        <w:t>, analyzing it in more details might provide useful insights for future occasions.</w:t>
       </w:r>
     </w:p>
     <w:p>
@@ -508,7 +564,7 @@
         <w:rPr>
           <w:lang w:val="en-US"/>
         </w:rPr>
-        <w:t>With this in mind, t</w:t>
+        <w:t>T</w:t>
       </w:r>
       <w:r>
         <w:rPr>
@@ -526,19 +582,7 @@
         <w:rPr>
           <w:lang w:val="en-US"/>
         </w:rPr>
-        <w:t xml:space="preserve"> is to improve the player’s understanding of the game</w:t>
-      </w:r>
-      <w:r>
-        <w:rPr>
-          <w:lang w:val="en-US"/>
-        </w:rPr>
-        <w:t>’s</w:t>
-      </w:r>
-      <w:r>
-        <w:rPr>
-          <w:lang w:val="en-US"/>
-        </w:rPr>
-        <w:t xml:space="preserve"> flow, providing insights on how the story progressed and </w:t>
+        <w:t xml:space="preserve"> is to improve the player’s understanding of the game flow, providing insights on how the story progressed and </w:t>
       </w:r>
       <w:r>
         <w:rPr>
@@ -556,7 +600,7 @@
         <w:rPr>
           <w:lang w:val="en-US"/>
         </w:rPr>
-        <w:t>this proposed work</w:t>
+        <w:t>this work</w:t>
       </w:r>
       <w:r>
         <w:rPr>
@@ -586,7 +630,19 @@
         <w:rPr>
           <w:lang w:val="en-US"/>
         </w:rPr>
-        <w:t xml:space="preserve"> the game flow by using provenance. The provenance analysis is done by processing the collected </w:t>
+        <w:t xml:space="preserve"> the game flow by using provenance. The provenance</w:t>
+      </w:r>
+      <w:r>
+        <w:rPr>
+          <w:lang w:val="en-US"/>
+        </w:rPr>
+        <w:t xml:space="preserve"> analysis is done by processing </w:t>
+      </w:r>
+      <w:r>
+        <w:rPr>
+          <w:lang w:val="en-US"/>
+        </w:rPr>
+        <w:t xml:space="preserve">collected </w:t>
       </w:r>
       <w:proofErr w:type="spellStart"/>
       <w:r>
@@ -625,7 +681,13 @@
         <w:rPr>
           <w:lang w:val="en-US"/>
         </w:rPr>
-        <w:t>The goal of th</w:t>
+        <w:t xml:space="preserve">Thus, </w:t>
+      </w:r>
+      <w:r>
+        <w:rPr>
+          <w:lang w:val="en-US"/>
+        </w:rPr>
+        <w:t>th</w:t>
       </w:r>
       <w:r>
         <w:rPr>
@@ -637,31 +699,13 @@
         <w:rPr>
           <w:lang w:val="en-US"/>
         </w:rPr>
-        <w:t xml:space="preserve"> work </w:t>
-      </w:r>
-      <w:r>
-        <w:rPr>
-          <w:lang w:val="en-US"/>
-        </w:rPr>
-        <w:t>is</w:t>
-      </w:r>
-      <w:r>
-        <w:rPr>
-          <w:lang w:val="en-US"/>
-        </w:rPr>
-        <w:t xml:space="preserve"> to propose a framework that collects information during a game session and maps it to provenance terms, providing the means for a post-game analysis. Th</w:t>
-      </w:r>
-      <w:r>
-        <w:rPr>
-          <w:lang w:val="en-US"/>
-        </w:rPr>
-        <w:t>us</w:t>
-      </w:r>
-      <w:r>
-        <w:rPr>
-          <w:lang w:val="en-US"/>
-        </w:rPr>
-        <w:t xml:space="preserve"> </w:t>
+        <w:t xml:space="preserve"> work proposes</w:t>
+      </w:r>
+      <w:r>
+        <w:rPr>
+          <w:lang w:val="en-US"/>
+        </w:rPr>
+        <w:t xml:space="preserve"> a framework that collects information during a game session and maps it to provenance terms, </w:t>
       </w:r>
       <w:r>
         <w:rPr>
@@ -780,19 +824,37 @@
         <w:rPr>
           <w:lang w:val="en-US"/>
         </w:rPr>
-        <w:t>the</w:t>
+        <w:t xml:space="preserve">the </w:t>
+      </w:r>
+      <w:r>
+        <w:rPr>
+          <w:lang w:val="en-US"/>
+        </w:rPr>
+        <w:t>game flow</w:t>
+      </w:r>
+      <w:r>
+        <w:rPr>
+          <w:lang w:val="en-US"/>
+        </w:rPr>
+        <w:t xml:space="preserve">, and </w:t>
+      </w:r>
+      <w:r>
+        <w:rPr>
+          <w:lang w:val="en-US"/>
+        </w:rPr>
+        <w:t>providing the means</w:t>
+      </w:r>
+      <w:r>
+        <w:rPr>
+          <w:lang w:val="en-US"/>
+        </w:rPr>
+        <w:t xml:space="preserve"> for a post-game analysis. </w:t>
       </w:r>
       <w:r>
         <w:rPr>
           <w:lang w:val="en-US"/>
         </w:rPr>
         <w:t xml:space="preserve"> </w:t>
-      </w:r>
-      <w:r>
-        <w:rPr>
-          <w:lang w:val="en-US"/>
-        </w:rPr>
-        <w:t xml:space="preserve">game flow. </w:t>
       </w:r>
       <w:r>
         <w:rPr>
@@ -926,13 +988,201 @@
         <w:rPr>
           <w:lang w:val="en-US"/>
         </w:rPr>
-        <w:t>BLABLABLA</w:t>
+        <w:t xml:space="preserve">Section </w:t>
+      </w:r>
+      <w:r>
+        <w:rPr>
+          <w:lang w:val="en-US"/>
+        </w:rPr>
+        <w:fldChar w:fldCharType="begin"/>
+      </w:r>
+      <w:r>
+        <w:rPr>
+          <w:lang w:val="en-US"/>
+        </w:rPr>
+        <w:instrText xml:space="preserve"> REF _Ref355251916 \r \h </w:instrText>
+      </w:r>
+      <w:r>
+        <w:rPr>
+          <w:lang w:val="en-US"/>
+        </w:rPr>
+      </w:r>
+      <w:r>
+        <w:rPr>
+          <w:lang w:val="en-US"/>
+        </w:rPr>
+        <w:fldChar w:fldCharType="separate"/>
+      </w:r>
+      <w:r>
+        <w:rPr>
+          <w:lang w:val="en-US"/>
+        </w:rPr>
+        <w:t>4.2</w:t>
+      </w:r>
+      <w:r>
+        <w:rPr>
+          <w:lang w:val="en-US"/>
+        </w:rPr>
+        <w:fldChar w:fldCharType="end"/>
+      </w:r>
+      <w:r>
+        <w:rPr>
+          <w:lang w:val="en-US"/>
+        </w:rPr>
+        <w:t xml:space="preserve"> provides the mapping of provenance terms to the game context. Section </w:t>
+      </w:r>
+      <w:r>
+        <w:rPr>
+          <w:lang w:val="en-US"/>
+        </w:rPr>
+        <w:fldChar w:fldCharType="begin"/>
+      </w:r>
+      <w:r>
+        <w:rPr>
+          <w:lang w:val="en-US"/>
+        </w:rPr>
+        <w:instrText xml:space="preserve"> REF _Ref355251954 \r \h </w:instrText>
+      </w:r>
+      <w:r>
+        <w:rPr>
+          <w:lang w:val="en-US"/>
+        </w:rPr>
+      </w:r>
+      <w:r>
+        <w:rPr>
+          <w:lang w:val="en-US"/>
+        </w:rPr>
+        <w:fldChar w:fldCharType="separate"/>
+      </w:r>
+      <w:r>
+        <w:rPr>
+          <w:lang w:val="en-US"/>
+        </w:rPr>
+        <w:t>4.3</w:t>
+      </w:r>
+      <w:r>
+        <w:rPr>
+          <w:lang w:val="en-US"/>
+        </w:rPr>
+        <w:fldChar w:fldCharType="end"/>
       </w:r>
       <w:r>
         <w:rPr>
           <w:lang w:val="en-US"/>
         </w:rPr>
         <w:t xml:space="preserve"> </w:t>
+      </w:r>
+      <w:r>
+        <w:rPr>
+          <w:lang w:val="en-US"/>
+        </w:rPr>
+        <w:t xml:space="preserve">provides a storage structure for the information gathered from the game, while </w:t>
+      </w:r>
+      <w:r>
+        <w:rPr>
+          <w:lang w:val="en-US"/>
+        </w:rPr>
+        <w:t xml:space="preserve">Section </w:t>
+      </w:r>
+      <w:r>
+        <w:rPr>
+          <w:lang w:val="en-US"/>
+        </w:rPr>
+        <w:fldChar w:fldCharType="begin"/>
+      </w:r>
+      <w:r>
+        <w:rPr>
+          <w:lang w:val="en-US"/>
+        </w:rPr>
+        <w:instrText xml:space="preserve"> REF _Ref355251958 \r \h </w:instrText>
+      </w:r>
+      <w:r>
+        <w:rPr>
+          <w:lang w:val="en-US"/>
+        </w:rPr>
+      </w:r>
+      <w:r>
+        <w:rPr>
+          <w:lang w:val="en-US"/>
+        </w:rPr>
+        <w:fldChar w:fldCharType="separate"/>
+      </w:r>
+      <w:r>
+        <w:rPr>
+          <w:lang w:val="en-US"/>
+        </w:rPr>
+        <w:t>4.4</w:t>
+      </w:r>
+      <w:r>
+        <w:rPr>
+          <w:lang w:val="en-US"/>
+        </w:rPr>
+        <w:fldChar w:fldCharType="end"/>
+      </w:r>
+      <w:r>
+        <w:rPr>
+          <w:lang w:val="en-US"/>
+        </w:rPr>
+        <w:t xml:space="preserve"> </w:t>
+      </w:r>
+      <w:r>
+        <w:rPr>
+          <w:lang w:val="en-US"/>
+        </w:rPr>
+        <w:t>introduces the provenance graph generation and visualization</w:t>
+      </w:r>
+      <w:r>
+        <w:rPr>
+          <w:lang w:val="en-US"/>
+        </w:rPr>
+        <w:t xml:space="preserve">. Lastly, Section </w:t>
+      </w:r>
+      <w:r>
+        <w:rPr>
+          <w:lang w:val="en-US"/>
+        </w:rPr>
+        <w:fldChar w:fldCharType="begin"/>
+      </w:r>
+      <w:r>
+        <w:rPr>
+          <w:lang w:val="en-US"/>
+        </w:rPr>
+        <w:instrText xml:space="preserve"> REF _Ref355251961 \r \h </w:instrText>
+      </w:r>
+      <w:r>
+        <w:rPr>
+          <w:lang w:val="en-US"/>
+        </w:rPr>
+      </w:r>
+      <w:r>
+        <w:rPr>
+          <w:lang w:val="en-US"/>
+        </w:rPr>
+        <w:fldChar w:fldCharType="separate"/>
+      </w:r>
+      <w:r>
+        <w:rPr>
+          <w:lang w:val="en-US"/>
+        </w:rPr>
+        <w:t>4.5</w:t>
+      </w:r>
+      <w:r>
+        <w:rPr>
+          <w:lang w:val="en-US"/>
+        </w:rPr>
+        <w:fldChar w:fldCharType="end"/>
+      </w:r>
+      <w:r>
+        <w:rPr>
+          <w:lang w:val="en-US"/>
+        </w:rPr>
+        <w:t xml:space="preserve"> </w:t>
+      </w:r>
+      <w:r>
+        <w:rPr>
+          <w:lang w:val="en-US"/>
+        </w:rPr>
+        <w:t>presents the final considerations of this chapter.</w:t>
       </w:r>
     </w:p>
     <w:p>
@@ -945,7 +1195,8 @@
           <w:sz w:val="24"/>
         </w:rPr>
       </w:pPr>
-      <w:bookmarkStart w:id="4" w:name="_Toc354161732"/>
+      <w:bookmarkStart w:id="5" w:name="_Toc354161732"/>
+      <w:bookmarkStart w:id="6" w:name="_Ref355251916"/>
       <w:r>
         <w:rPr>
           <w:rStyle w:val="TabelaChar"/>
@@ -953,9 +1204,11 @@
           <w:color w:val="auto"/>
           <w:sz w:val="24"/>
         </w:rPr>
+        <w:lastRenderedPageBreak/>
         <w:t>Data Model</w:t>
       </w:r>
-      <w:bookmarkEnd w:id="4"/>
+      <w:bookmarkEnd w:id="5"/>
+      <w:bookmarkEnd w:id="6"/>
     </w:p>
     <w:p>
       <w:pPr>
@@ -1165,7 +1418,6 @@
         <w:rPr>
           <w:lang w:val="en-US"/>
         </w:rPr>
-        <w:lastRenderedPageBreak/>
         <w:t xml:space="preserve">first </w:t>
       </w:r>
       <w:r>
@@ -1202,7 +1454,19 @@
         <w:rPr>
           <w:lang w:val="en-US"/>
         </w:rPr>
-        <w:t xml:space="preserve"> To avoid misunderstanding, throughout this chapter it will be adopted the terms used in PROV for vertices (</w:t>
+        <w:t xml:space="preserve"> To avoid misunderstanding, </w:t>
+      </w:r>
+      <w:r>
+        <w:rPr>
+          <w:lang w:val="en-US"/>
+        </w:rPr>
+        <w:t xml:space="preserve">it will be adopted </w:t>
+      </w:r>
+      <w:r>
+        <w:rPr>
+          <w:lang w:val="en-US"/>
+        </w:rPr>
+        <w:t>throughout this chapter the terms used in PROV (</w:t>
       </w:r>
       <w:r>
         <w:rPr>
@@ -1565,7 +1829,13 @@
         <w:rPr>
           <w:lang w:val="en-US"/>
         </w:rPr>
-        <w:t xml:space="preserve">Now, with all three types of </w:t>
+        <w:t>W</w:t>
+      </w:r>
+      <w:r>
+        <w:rPr>
+          <w:lang w:val="en-US"/>
+        </w:rPr>
+        <w:t xml:space="preserve">ith all three types of </w:t>
       </w:r>
       <w:r>
         <w:rPr>
@@ -1685,7 +1955,7 @@
         <w:rPr>
           <w:lang w:val="en-US"/>
         </w:rPr>
-        <w:t xml:space="preserve"> can deal well with the aspect of time, which can be heavily explored in games, especially on games focused on storytelling, recording when each event happened and using this information to generate other events</w:t>
+        <w:t xml:space="preserve"> deal well with the aspect of time, which can be heavily explored in games, especially on games focused on storytelling, recording when each event happened and using this information to generate other events</w:t>
       </w:r>
       <w:r>
         <w:rPr>
@@ -1740,7 +2010,25 @@
         <w:rPr>
           <w:lang w:val="en-US"/>
         </w:rPr>
-        <w:t xml:space="preserve"> It can be of any time, as long as the information is recorded when executed. Event triggers are also analogous</w:t>
+        <w:t xml:space="preserve"> It can be of any typ</w:t>
+      </w:r>
+      <w:r>
+        <w:rPr>
+          <w:lang w:val="en-US"/>
+        </w:rPr>
+        <w:t>e</w:t>
+      </w:r>
+      <w:r>
+        <w:rPr>
+          <w:lang w:val="en-US"/>
+        </w:rPr>
+        <w:t xml:space="preserve"> (for example, decision trees)</w:t>
+      </w:r>
+      <w:r>
+        <w:rPr>
+          <w:lang w:val="en-US"/>
+        </w:rPr>
+        <w:t>, as long as the information is recorded when executed. Event triggers are also analogous</w:t>
       </w:r>
       <w:r>
         <w:rPr>
@@ -1764,13 +2052,32 @@
         <w:rPr>
           <w:lang w:val="en-US"/>
         </w:rPr>
-        <w:t xml:space="preserve"> later used in the provenance graph, so it is recommended to store relevant data.</w:t>
-      </w:r>
-      <w:r>
-        <w:rPr>
-          <w:lang w:val="en-US"/>
-        </w:rPr>
-        <w:t xml:space="preserve"> Relevancy varies from game to games but ideally it is any information that can be used to aid during analysis.</w:t>
+        <w:t xml:space="preserve"> later used in the provenance </w:t>
+      </w:r>
+      <w:r>
+        <w:rPr>
+          <w:lang w:val="en-US"/>
+        </w:rPr>
+        <w:lastRenderedPageBreak/>
+        <w:t>graph, so it is recommended to store relevant data.</w:t>
+      </w:r>
+      <w:r>
+        <w:rPr>
+          <w:lang w:val="en-US"/>
+        </w:rPr>
+        <w:t xml:space="preserve"> Relevancy varies from game to games but ideally it is any information that can be used to aid during analysis</w:t>
+      </w:r>
+      <w:r>
+        <w:rPr>
+          <w:lang w:val="en-US"/>
+        </w:rPr>
+        <w:t xml:space="preserve"> process</w:t>
+      </w:r>
+      <w:r>
+        <w:rPr>
+          <w:lang w:val="en-US"/>
+        </w:rPr>
+        <w:t>.</w:t>
       </w:r>
     </w:p>
     <w:p>
@@ -1803,14 +2110,7 @@
         <w:rPr>
           <w:lang w:val="en-US"/>
         </w:rPr>
-        <w:t xml:space="preserve">, every action needs some information: a reason for its existence, why the action was performed, what triggered </w:t>
-      </w:r>
-      <w:r>
-        <w:rPr>
-          <w:lang w:val="en-US"/>
-        </w:rPr>
-        <w:lastRenderedPageBreak/>
-        <w:t xml:space="preserve">it, and who performed the action. In addition, the time of its occurrence can be important depending of the reason of using provenance. </w:t>
+        <w:t xml:space="preserve">, every action needs some information: a reason for its existence, why the action was performed, what triggered it, and who performed the action. In addition, the time of its occurrence can be important depending of the reason of using provenance. </w:t>
       </w:r>
       <w:r>
         <w:rPr>
@@ -1940,8 +2240,8 @@
           <w:lang w:val="en-US"/>
         </w:rPr>
       </w:pPr>
-      <w:bookmarkStart w:id="5" w:name="_Ref335238960"/>
-      <w:bookmarkStart w:id="6" w:name="_Toc353465421"/>
+      <w:bookmarkStart w:id="7" w:name="_Ref335238960"/>
+      <w:bookmarkStart w:id="8" w:name="_Toc353465421"/>
       <w:r>
         <w:rPr>
           <w:lang w:val="en-US"/>
@@ -1979,14 +2279,14 @@
         </w:rPr>
         <w:fldChar w:fldCharType="end"/>
       </w:r>
-      <w:bookmarkEnd w:id="5"/>
+      <w:bookmarkEnd w:id="7"/>
       <w:r>
         <w:rPr>
           <w:lang w:val="en-US"/>
         </w:rPr>
         <w:t>: Data model diagram. Gray classes represent provenance classes.</w:t>
       </w:r>
-      <w:bookmarkEnd w:id="6"/>
+      <w:bookmarkEnd w:id="8"/>
     </w:p>
     <w:p>
       <w:pPr>
@@ -2107,6 +2407,7 @@
         <w:rPr>
           <w:lang w:val="en-US"/>
         </w:rPr>
+        <w:lastRenderedPageBreak/>
         <w:t>Events also work in a similar way as action</w:t>
       </w:r>
       <w:r>
@@ -2169,14 +2470,7 @@
         <w:rPr>
           <w:lang w:val="en-US"/>
         </w:rPr>
-        <w:t xml:space="preserve"> diagram, which maps provenance types to the context used in games. </w:t>
-      </w:r>
-      <w:r>
-        <w:rPr>
-          <w:lang w:val="en-US"/>
-        </w:rPr>
-        <w:lastRenderedPageBreak/>
-        <w:t xml:space="preserve">The gray classes are the original provenance objects used for the mapping. The diagram also exemplifies some basic information that should be considered </w:t>
+        <w:t xml:space="preserve"> diagram, which maps provenance types to the context used in games. The gray classes are the original provenance objects used for the mapping. The diagram also exemplifies some basic information that should be considered </w:t>
       </w:r>
       <w:r>
         <w:rPr>
@@ -2201,7 +2495,8 @@
           <w:sz w:val="24"/>
         </w:rPr>
       </w:pPr>
-      <w:bookmarkStart w:id="7" w:name="_Toc354161733"/>
+      <w:bookmarkStart w:id="9" w:name="_Toc354161733"/>
+      <w:bookmarkStart w:id="10" w:name="_Ref355251954"/>
       <w:r>
         <w:rPr>
           <w:rStyle w:val="TabelaChar"/>
@@ -2211,7 +2506,8 @@
         </w:rPr>
         <w:t>Provenance Gathering and Data Structure</w:t>
       </w:r>
-      <w:bookmarkEnd w:id="7"/>
+      <w:bookmarkEnd w:id="9"/>
+      <w:bookmarkEnd w:id="10"/>
     </w:p>
     <w:p>
       <w:pPr>
@@ -2534,7 +2830,7 @@
         <w:rPr>
           <w:lang w:val="en-US"/>
         </w:rPr>
-        <w:t xml:space="preserve"> each influenced action</w:t>
+        <w:t xml:space="preserve"> each action</w:t>
       </w:r>
       <w:r>
         <w:rPr>
@@ -2558,7 +2854,19 @@
         <w:rPr>
           <w:lang w:val="en-US"/>
         </w:rPr>
-        <w:t xml:space="preserve"> each action that influenced it. In the case of an action that generates influence, it is necessary to temporarily save a pointer to this action for </w:t>
+        <w:t xml:space="preserve"> each action that influenced it. In the case of an action generat</w:t>
+      </w:r>
+      <w:r>
+        <w:rPr>
+          <w:lang w:val="en-US"/>
+        </w:rPr>
+        <w:t>ing</w:t>
+      </w:r>
+      <w:r>
+        <w:rPr>
+          <w:lang w:val="en-US"/>
+        </w:rPr>
+        <w:t xml:space="preserve"> influence, it is necessary to temporarily save a pointer to this action for </w:t>
       </w:r>
       <w:r>
         <w:rPr>
@@ -2685,7 +2993,14 @@
         <w:rPr>
           <w:lang w:val="en-US"/>
         </w:rPr>
-        <w:t xml:space="preserve">) generates an influence (in this case, a negative influence), it is necessary to save a pointer to this action to be used when the </w:t>
+        <w:t xml:space="preserve">) generates an influence (in this case, a negative </w:t>
+      </w:r>
+      <w:r>
+        <w:rPr>
+          <w:lang w:val="en-US"/>
+        </w:rPr>
+        <w:lastRenderedPageBreak/>
+        <w:t xml:space="preserve">influence), it is necessary to save a pointer to this action to be used when the </w:t>
       </w:r>
       <w:proofErr w:type="spellStart"/>
       <w:r>
@@ -2806,14 +3121,7 @@
         <w:rPr>
           <w:lang w:val="en-US"/>
         </w:rPr>
-        <w:t xml:space="preserve"> </w:t>
-      </w:r>
-      <w:r>
-        <w:rPr>
-          <w:lang w:val="en-US"/>
-        </w:rPr>
-        <w:lastRenderedPageBreak/>
-        <w:t xml:space="preserve">makes an attack action </w:t>
+        <w:t xml:space="preserve"> makes an attack action </w:t>
       </w:r>
       <w:r>
         <w:rPr>
@@ -2953,7 +3261,19 @@
         <w:rPr>
           <w:lang w:val="en-US"/>
         </w:rPr>
-        <w:t xml:space="preserve"> this combat scenario between the mage and the </w:t>
+        <w:t xml:space="preserve"> this </w:t>
+      </w:r>
+      <w:r>
+        <w:rPr>
+          <w:lang w:val="en-US"/>
+        </w:rPr>
+        <w:t xml:space="preserve">example of </w:t>
+      </w:r>
+      <w:r>
+        <w:rPr>
+          <w:lang w:val="en-US"/>
+        </w:rPr>
+        <w:t xml:space="preserve">combat scenario between the mage and the </w:t>
       </w:r>
       <w:proofErr w:type="spellStart"/>
       <w:r>
@@ -2967,7 +3287,40 @@
         <w:rPr>
           <w:lang w:val="en-US"/>
         </w:rPr>
-        <w:t>, including the influence between actions.</w:t>
+        <w:t>, includin</w:t>
+      </w:r>
+      <w:r>
+        <w:rPr>
+          <w:lang w:val="en-US"/>
+        </w:rPr>
+        <w:t xml:space="preserve">g the influence between the actions of casting spell </w:t>
+      </w:r>
+      <w:r>
+        <w:rPr>
+          <w:i/>
+          <w:lang w:val="en-US"/>
+        </w:rPr>
+        <w:t>weakness</w:t>
+      </w:r>
+      <w:r>
+        <w:rPr>
+          <w:lang w:val="en-US"/>
+        </w:rPr>
+        <w:t xml:space="preserve"> and the </w:t>
+      </w:r>
+      <w:proofErr w:type="spellStart"/>
+      <w:r>
+        <w:rPr>
+          <w:lang w:val="en-US"/>
+        </w:rPr>
+        <w:t>orc</w:t>
+      </w:r>
+      <w:proofErr w:type="spellEnd"/>
+      <w:r>
+        <w:rPr>
+          <w:lang w:val="en-US"/>
+        </w:rPr>
+        <w:t xml:space="preserve"> attack. </w:t>
       </w:r>
     </w:p>
     <w:p>
@@ -3037,8 +3390,8 @@
           <w:lang w:val="en-US"/>
         </w:rPr>
       </w:pPr>
-      <w:bookmarkStart w:id="8" w:name="_Ref335239044"/>
-      <w:bookmarkStart w:id="9" w:name="_Toc353465422"/>
+      <w:bookmarkStart w:id="11" w:name="_Ref335239044"/>
+      <w:bookmarkStart w:id="12" w:name="_Toc353465422"/>
       <w:r>
         <w:rPr>
           <w:lang w:val="en-US"/>
@@ -3076,14 +3429,14 @@
         </w:rPr>
         <w:fldChar w:fldCharType="end"/>
       </w:r>
-      <w:bookmarkEnd w:id="8"/>
+      <w:bookmarkEnd w:id="11"/>
       <w:r>
         <w:rPr>
           <w:lang w:val="en-US"/>
         </w:rPr>
         <w:t xml:space="preserve">: </w:t>
       </w:r>
-      <w:bookmarkEnd w:id="9"/>
+      <w:bookmarkEnd w:id="12"/>
       <w:r>
         <w:rPr>
           <w:lang w:val="en-US"/>
@@ -3188,7 +3541,14 @@
         <w:rPr>
           <w:lang w:val="en-US"/>
         </w:rPr>
-        <w:t>, which in turn contain a list of actions executed while in the scene</w:t>
+        <w:t xml:space="preserve">, which in turn contain a list of </w:t>
+      </w:r>
+      <w:r>
+        <w:rPr>
+          <w:lang w:val="en-US"/>
+        </w:rPr>
+        <w:lastRenderedPageBreak/>
+        <w:t>actions executed while in the scene</w:t>
       </w:r>
       <w:r>
         <w:rPr>
@@ -3200,7 +3560,19 @@
         <w:rPr>
           <w:lang w:val="en-US"/>
         </w:rPr>
-        <w:t xml:space="preserve">Since the sequence of actions in a game is important, situations where the same place was visited multiple times throughout the game, like a city, </w:t>
+        <w:t xml:space="preserve">Since the sequence of actions in a game is important, situations where the same place </w:t>
+      </w:r>
+      <w:r>
+        <w:rPr>
+          <w:lang w:val="en-US"/>
+        </w:rPr>
+        <w:t>is</w:t>
+      </w:r>
+      <w:r>
+        <w:rPr>
+          <w:lang w:val="en-US"/>
+        </w:rPr>
+        <w:t xml:space="preserve"> visited multiple times throughout the game, like a city, </w:t>
       </w:r>
       <w:r>
         <w:rPr>
@@ -3242,14 +3614,7 @@
         <w:rPr>
           <w:lang w:val="en-US"/>
         </w:rPr>
-        <w:t xml:space="preserve"> To avoid this, instead of putting everything in the same scene, treat each visit to the place as a different instance. For example, if the player visited a city then went to an adventure in a nearby forest and later came </w:t>
-      </w:r>
-      <w:r>
-        <w:rPr>
-          <w:lang w:val="en-US"/>
-        </w:rPr>
-        <w:lastRenderedPageBreak/>
-        <w:t>back to the city, instead of grouping all actions from both times the player visited the city, break it apart and treat each visit as a different place, or instance.</w:t>
+        <w:t xml:space="preserve"> To avoid this, instead of putting everything in the same scene, treat each visit to the place as a different instance. For example, if the player visited a city then went to an adventure in a nearby forest and later came back to the city, instead of grouping all actions from both times the player visited the city, break it apart and treat each visit as a different place, or instance.</w:t>
       </w:r>
       <w:r>
         <w:rPr>
@@ -3261,7 +3626,25 @@
         <w:rPr>
           <w:lang w:val="en-US"/>
         </w:rPr>
-        <w:t>This is reasonable because even if it is the same city, it was visited at different times. This way will result in a clearer visualization of the player’s journey and interactions.</w:t>
+        <w:t>This is reasonable because even if it is the same city, it was visited at different times</w:t>
+      </w:r>
+      <w:r>
+        <w:rPr>
+          <w:lang w:val="en-US"/>
+        </w:rPr>
+        <w:t xml:space="preserve"> and might have different aspects</w:t>
+      </w:r>
+      <w:r>
+        <w:rPr>
+          <w:lang w:val="en-US"/>
+        </w:rPr>
+        <w:t>. This way will result in a clearer visualization of the pl</w:t>
+      </w:r>
+      <w:r>
+        <w:rPr>
+          <w:lang w:val="en-US"/>
+        </w:rPr>
+        <w:t>ayer’s journey and interactions and the sequence of places the player visited.</w:t>
       </w:r>
     </w:p>
     <w:p>
@@ -3350,7 +3733,19 @@
         <w:rPr>
           <w:lang w:val="en-US"/>
         </w:rPr>
-        <w:t xml:space="preserve"> can still be huge, </w:t>
+        <w:t xml:space="preserve"> </w:t>
+      </w:r>
+      <w:r>
+        <w:rPr>
+          <w:lang w:val="en-US"/>
+        </w:rPr>
+        <w:t>might</w:t>
+      </w:r>
+      <w:r>
+        <w:rPr>
+          <w:lang w:val="en-US"/>
+        </w:rPr>
+        <w:t xml:space="preserve"> still be huge, </w:t>
       </w:r>
       <w:r>
         <w:rPr>
@@ -3434,13 +3829,13 @@
         <w:rPr>
           <w:lang w:val="en-US"/>
         </w:rPr>
-        <w:t xml:space="preserve">. </w:t>
-      </w:r>
-      <w:r>
-        <w:rPr>
-          <w:lang w:val="en-US"/>
-        </w:rPr>
-        <w:t>Depending on how the</w:t>
+        <w:t xml:space="preserve"> and, d</w:t>
+      </w:r>
+      <w:r>
+        <w:rPr>
+          <w:lang w:val="en-US"/>
+        </w:rPr>
+        <w:t>epending on how the</w:t>
       </w:r>
       <w:r>
         <w:rPr>
@@ -3559,7 +3954,13 @@
         <w:rPr>
           <w:lang w:val="en-US"/>
         </w:rPr>
-        <w:t xml:space="preserve">. Doing this way, it will filter the </w:t>
+        <w:t xml:space="preserve"> relevant to the story.</w:t>
+      </w:r>
+      <w:r>
+        <w:rPr>
+          <w:lang w:val="en-US"/>
+        </w:rPr>
+        <w:t xml:space="preserve"> Doing this way, it will filter </w:t>
       </w:r>
       <w:r>
         <w:rPr>
@@ -3572,7 +3973,31 @@
         <w:rPr>
           <w:lang w:val="en-US"/>
         </w:rPr>
-        <w:t xml:space="preserve"> that are only there to simulate a crowd. Another possible filter is for actions. For example, actions like sitting in a bench, opening a window, or jumping around while walking can be filtered. Filtering these types of non-essential actions or </w:t>
+        <w:t xml:space="preserve"> t</w:t>
+      </w:r>
+      <w:r>
+        <w:rPr>
+          <w:lang w:val="en-US"/>
+        </w:rPr>
+        <w:t>hat are only there to simulate</w:t>
+      </w:r>
+      <w:r>
+        <w:rPr>
+          <w:lang w:val="en-US"/>
+        </w:rPr>
+        <w:t xml:space="preserve"> crowd. Another possible filter is for actions. For example, actions like sitting in a bench, opening a window, or jumping around while walking can be filtered</w:t>
+      </w:r>
+      <w:r>
+        <w:rPr>
+          <w:lang w:val="en-US"/>
+        </w:rPr>
+        <w:t xml:space="preserve"> depending on the context in which they were executed</w:t>
+      </w:r>
+      <w:r>
+        <w:rPr>
+          <w:lang w:val="en-US"/>
+        </w:rPr>
+        <w:t xml:space="preserve">. Filtering these types of non-essential actions or </w:t>
       </w:r>
       <w:r>
         <w:rPr>
@@ -3647,6 +4072,7 @@
         <w:rPr>
           <w:lang w:val="en-US"/>
         </w:rPr>
+        <w:lastRenderedPageBreak/>
         <w:t xml:space="preserve">This filtering can also be done after the </w:t>
       </w:r>
       <w:r>
@@ -3708,7 +4134,19 @@
         <w:rPr>
           <w:lang w:val="en-US"/>
         </w:rPr>
-        <w:t xml:space="preserve"> generated. While the game session is running, minor filters </w:t>
+        <w:t xml:space="preserve"> generated. Wh</w:t>
+      </w:r>
+      <w:r>
+        <w:rPr>
+          <w:lang w:val="en-US"/>
+        </w:rPr>
+        <w:t>en</w:t>
+      </w:r>
+      <w:r>
+        <w:rPr>
+          <w:lang w:val="en-US"/>
+        </w:rPr>
+        <w:t xml:space="preserve"> the game session is running, minor filters </w:t>
       </w:r>
       <w:r>
         <w:rPr>
@@ -3739,7 +4177,31 @@
         <w:rPr>
           <w:lang w:val="en-US"/>
         </w:rPr>
-        <w:t>nd when the session is over, apply other types of filters to reduce even more the size of the log. The more irrelevant information removed in this stage, fewer inferences</w:t>
+        <w:t>nd</w:t>
+      </w:r>
+      <w:r>
+        <w:rPr>
+          <w:lang w:val="en-US"/>
+        </w:rPr>
+        <w:t>,</w:t>
+      </w:r>
+      <w:r>
+        <w:rPr>
+          <w:lang w:val="en-US"/>
+        </w:rPr>
+        <w:t xml:space="preserve"> when the session is over, apply other types of filters to reduce even more the size of the log. The more irrelevant information removed in this stage, </w:t>
+      </w:r>
+      <w:r>
+        <w:rPr>
+          <w:lang w:val="en-US"/>
+        </w:rPr>
+        <w:t xml:space="preserve">the </w:t>
+      </w:r>
+      <w:r>
+        <w:rPr>
+          <w:lang w:val="en-US"/>
+        </w:rPr>
+        <w:t>fewer inferences</w:t>
       </w:r>
       <w:r>
         <w:rPr>
@@ -3761,15 +4223,16 @@
           <w:lang w:val="en-US"/>
         </w:rPr>
       </w:pPr>
-      <w:bookmarkStart w:id="10" w:name="_Toc354161734"/>
-      <w:r>
-        <w:rPr>
-          <w:lang w:val="en-US"/>
-        </w:rPr>
-        <w:lastRenderedPageBreak/>
+      <w:bookmarkStart w:id="13" w:name="_Toc354161734"/>
+      <w:bookmarkStart w:id="14" w:name="_Ref355251958"/>
+      <w:r>
+        <w:rPr>
+          <w:lang w:val="en-US"/>
+        </w:rPr>
         <w:t>Provenance Visualization</w:t>
       </w:r>
-      <w:bookmarkEnd w:id="10"/>
+      <w:bookmarkEnd w:id="13"/>
+      <w:bookmarkEnd w:id="14"/>
     </w:p>
     <w:p>
       <w:pPr>
@@ -3848,7 +4311,19 @@
         <w:rPr>
           <w:lang w:val="en-US"/>
         </w:rPr>
-        <w:t>, even pre-filtering the information before processing the graph</w:t>
+        <w:t xml:space="preserve">, even </w:t>
+      </w:r>
+      <w:r>
+        <w:rPr>
+          <w:lang w:val="en-US"/>
+        </w:rPr>
+        <w:t xml:space="preserve">when </w:t>
+      </w:r>
+      <w:r>
+        <w:rPr>
+          <w:lang w:val="en-US"/>
+        </w:rPr>
+        <w:t>pre-filtering the information before processing the graph</w:t>
       </w:r>
       <w:r>
         <w:rPr>
@@ -3990,7 +4465,28 @@
           <w:i/>
           <w:lang w:val="en-US"/>
         </w:rPr>
-        <w:t>provenance in games</w:t>
+        <w:t>P</w:t>
+      </w:r>
+      <w:r>
+        <w:rPr>
+          <w:i/>
+          <w:lang w:val="en-US"/>
+        </w:rPr>
+        <w:t xml:space="preserve">rovenance in </w:t>
+      </w:r>
+      <w:r>
+        <w:rPr>
+          <w:i/>
+          <w:lang w:val="en-US"/>
+        </w:rPr>
+        <w:t>G</w:t>
+      </w:r>
+      <w:r>
+        <w:rPr>
+          <w:i/>
+          <w:lang w:val="en-US"/>
+        </w:rPr>
+        <w:t>ames</w:t>
       </w:r>
       <w:r>
         <w:rPr>
@@ -4148,8 +4644,8 @@
           <w:lang w:val="en-US"/>
         </w:rPr>
       </w:pPr>
-      <w:bookmarkStart w:id="11" w:name="_Ref342686854"/>
-      <w:bookmarkStart w:id="12" w:name="_Toc353465423"/>
+      <w:bookmarkStart w:id="15" w:name="_Ref342686854"/>
+      <w:bookmarkStart w:id="16" w:name="_Toc353465423"/>
       <w:r>
         <w:rPr>
           <w:lang w:val="en-US"/>
@@ -4178,7 +4674,7 @@
       <w:r>
         <w:fldChar w:fldCharType="end"/>
       </w:r>
-      <w:bookmarkEnd w:id="11"/>
+      <w:bookmarkEnd w:id="15"/>
       <w:r>
         <w:rPr>
           <w:lang w:val="en-US"/>
@@ -4228,7 +4724,7 @@
         </w:rPr>
         <w:t>.</w:t>
       </w:r>
-      <w:bookmarkEnd w:id="12"/>
+      <w:bookmarkEnd w:id="16"/>
     </w:p>
     <w:p>
       <w:pPr>
@@ -4253,7 +4749,14 @@
         <w:rPr>
           <w:lang w:val="en-US"/>
         </w:rPr>
-        <w:t xml:space="preserve"> is generated containing all collected information throughout the session. This log is then processed and used </w:t>
+        <w:t xml:space="preserve"> is generated containing all collected information throughout the session. This log is then processed </w:t>
+      </w:r>
+      <w:r>
+        <w:rPr>
+          <w:lang w:val="en-US"/>
+        </w:rPr>
+        <w:lastRenderedPageBreak/>
+        <w:t xml:space="preserve">and used </w:t>
       </w:r>
       <w:r>
         <w:rPr>
@@ -4290,7 +4793,79 @@
         <w:rPr>
           <w:lang w:val="en-US"/>
         </w:rPr>
-        <w:t>, allowing the user to interact and analyze the information collected from the game session, aiding him to reach decisions about how the events in the game occurred and how they affected the outcome. The graph also allows the visualization of the consequences that each action generated, if any, on other elements in the game, either directly or indirectly.</w:t>
+        <w:t xml:space="preserve">, allowing the user to interact and analyze the information </w:t>
+      </w:r>
+      <w:r>
+        <w:rPr>
+          <w:lang w:val="en-US"/>
+        </w:rPr>
+        <w:t>collected from the game session. This</w:t>
+      </w:r>
+      <w:r>
+        <w:rPr>
+          <w:lang w:val="en-US"/>
+        </w:rPr>
+        <w:t xml:space="preserve"> aid</w:t>
+      </w:r>
+      <w:r>
+        <w:rPr>
+          <w:lang w:val="en-US"/>
+        </w:rPr>
+        <w:t>s</w:t>
+      </w:r>
+      <w:r>
+        <w:rPr>
+          <w:lang w:val="en-US"/>
+        </w:rPr>
+        <w:t xml:space="preserve"> </w:t>
+      </w:r>
+      <w:r>
+        <w:rPr>
+          <w:lang w:val="en-US"/>
+        </w:rPr>
+        <w:t>the user</w:t>
+      </w:r>
+      <w:r>
+        <w:rPr>
+          <w:lang w:val="en-US"/>
+        </w:rPr>
+        <w:t xml:space="preserve"> </w:t>
+      </w:r>
+      <w:r>
+        <w:rPr>
+          <w:lang w:val="en-US"/>
+        </w:rPr>
+        <w:t>in</w:t>
+      </w:r>
+      <w:r>
+        <w:rPr>
+          <w:lang w:val="en-US"/>
+        </w:rPr>
+        <w:t xml:space="preserve"> reach</w:t>
+      </w:r>
+      <w:r>
+        <w:rPr>
+          <w:lang w:val="en-US"/>
+        </w:rPr>
+        <w:t>ing</w:t>
+      </w:r>
+      <w:r>
+        <w:rPr>
+          <w:lang w:val="en-US"/>
+        </w:rPr>
+        <w:t xml:space="preserve"> decisions about how the events in the game occurred and how they affected the outcome. The graph also allows </w:t>
+      </w:r>
+      <w:r>
+        <w:rPr>
+          <w:lang w:val="en-US"/>
+        </w:rPr>
+        <w:t>for the</w:t>
+      </w:r>
+      <w:r>
+        <w:rPr>
+          <w:lang w:val="en-US"/>
+        </w:rPr>
+        <w:t xml:space="preserve"> visualization of the consequences each action generated, if any, on other elements in the game, either directly or indirectly.</w:t>
       </w:r>
     </w:p>
     <w:p>
@@ -4328,14 +4903,7 @@
         <w:rPr>
           <w:lang w:val="en-US"/>
         </w:rPr>
-        <w:t xml:space="preserve">either being vertices or edges. The vertices </w:t>
-      </w:r>
-      <w:r>
-        <w:rPr>
-          <w:lang w:val="en-US"/>
-        </w:rPr>
-        <w:lastRenderedPageBreak/>
-        <w:t xml:space="preserve">of the graph represent </w:t>
+        <w:t xml:space="preserve">either being vertices or edges. The vertices of the graph represent </w:t>
       </w:r>
       <w:r>
         <w:rPr>
@@ -4392,25 +4960,31 @@
         <w:rPr>
           <w:lang w:val="en-US"/>
         </w:rPr>
+        <w:t xml:space="preserve">visually </w:t>
+      </w:r>
+      <w:r>
+        <w:rPr>
+          <w:lang w:val="en-US"/>
+        </w:rPr>
         <w:t>identify</w:t>
       </w:r>
       <w:r>
         <w:rPr>
           <w:lang w:val="en-US"/>
         </w:rPr>
-        <w:t xml:space="preserve"> them. These inferences can be done by collapsing chains of actions that are between </w:t>
-      </w:r>
-      <w:r>
-        <w:rPr>
-          <w:lang w:val="en-US"/>
-        </w:rPr>
-        <w:t xml:space="preserve">them </w:t>
-      </w:r>
-      <w:r>
-        <w:rPr>
-          <w:lang w:val="en-US"/>
-        </w:rPr>
-        <w:t xml:space="preserve">to find indirect influences. Omitting facts can also be used to remove unnecessary or irrelevant information that came with the </w:t>
+        <w:t xml:space="preserve"> them. These inferences can be done by collapsing chains of actions to find indirect influences. Omitting facts can also be used to remove unnecessary or irrelevant information </w:t>
+      </w:r>
+      <w:r>
+        <w:rPr>
+          <w:lang w:val="en-US"/>
+        </w:rPr>
+        <w:t xml:space="preserve">(for the analysis) </w:t>
+      </w:r>
+      <w:r>
+        <w:rPr>
+          <w:lang w:val="en-US"/>
+        </w:rPr>
+        <w:t xml:space="preserve">that came with the </w:t>
       </w:r>
       <w:r>
         <w:rPr>
@@ -4453,7 +5027,19 @@
         <w:rPr>
           <w:lang w:val="en-US"/>
         </w:rPr>
-        <w:t xml:space="preserve">changes made during analysis. </w:t>
+        <w:t xml:space="preserve">changes made during </w:t>
+      </w:r>
+      <w:r>
+        <w:rPr>
+          <w:lang w:val="en-US"/>
+        </w:rPr>
+        <w:t>the process</w:t>
+      </w:r>
+      <w:r>
+        <w:rPr>
+          <w:lang w:val="en-US"/>
+        </w:rPr>
+        <w:t xml:space="preserve">. </w:t>
       </w:r>
     </w:p>
     <w:p>
@@ -4463,14 +5049,14 @@
           <w:lang w:val="en-US"/>
         </w:rPr>
       </w:pPr>
-      <w:bookmarkStart w:id="13" w:name="_Toc354161735"/>
+      <w:bookmarkStart w:id="17" w:name="_Toc354161735"/>
       <w:r>
         <w:rPr>
           <w:lang w:val="en-US"/>
         </w:rPr>
         <w:t>Shape and Color</w:t>
       </w:r>
-      <w:bookmarkEnd w:id="13"/>
+      <w:bookmarkEnd w:id="17"/>
     </w:p>
     <w:p>
       <w:pPr>
@@ -4744,7 +5330,14 @@
         <w:rPr>
           <w:lang w:val="en-US"/>
         </w:rPr>
-        <w:t xml:space="preserve"> upper right corner of</w:t>
+        <w:t xml:space="preserve"> upper </w:t>
+      </w:r>
+      <w:r>
+        <w:rPr>
+          <w:lang w:val="en-US"/>
+        </w:rPr>
+        <w:lastRenderedPageBreak/>
+        <w:t>right corner of</w:t>
       </w:r>
       <w:r>
         <w:rPr>
@@ -5020,288 +5613,18 @@
         <w:rPr>
           <w:lang w:val="en-US"/>
         </w:rPr>
-        <w:t>ing</w:t>
-      </w:r>
-      <w:r>
-        <w:rPr>
-          <w:lang w:val="en-US"/>
-        </w:rPr>
-        <w:t xml:space="preserve"> the same shapes. </w:t>
-      </w:r>
-    </w:p>
-    <w:p>
-      <w:pPr>
-        <w:rPr>
-          <w:lang w:val="en-US"/>
-        </w:rPr>
-      </w:pPr>
-      <w:r>
-        <w:rPr>
-          <w:lang w:val="en-US"/>
-        </w:rPr>
-        <w:t>D</w:t>
-      </w:r>
-      <w:r>
-        <w:rPr>
-          <w:lang w:val="en-US"/>
-        </w:rPr>
-        <w:t xml:space="preserve">ifferent formats </w:t>
-      </w:r>
-      <w:r>
-        <w:rPr>
-          <w:lang w:val="en-US"/>
-        </w:rPr>
-        <w:t xml:space="preserve">can also be used </w:t>
-      </w:r>
-      <w:r>
-        <w:rPr>
-          <w:lang w:val="en-US"/>
-        </w:rPr>
-        <w:t>for edges</w:t>
-      </w:r>
-      <w:r>
-        <w:rPr>
-          <w:lang w:val="en-US"/>
-        </w:rPr>
-        <w:t>, as well as colors, to distinguish them</w:t>
-      </w:r>
-      <w:r>
-        <w:rPr>
-          <w:lang w:val="en-US"/>
-        </w:rPr>
-        <w:t xml:space="preserve">. The thickness can be interpreted as how strong the relationship is. If the edge represents a low influence on the </w:t>
-      </w:r>
-      <w:r>
-        <w:rPr>
-          <w:i/>
-          <w:lang w:val="en-US"/>
-        </w:rPr>
-        <w:t>activity</w:t>
-      </w:r>
-      <w:r>
-        <w:rPr>
-          <w:lang w:val="en-US"/>
-        </w:rPr>
-        <w:t>, it is drawn as a thin edge. If the influence is high, then i</w:t>
-      </w:r>
-      <w:r>
-        <w:rPr>
-          <w:lang w:val="en-US"/>
-        </w:rPr>
-        <w:t xml:space="preserve">t becomes </w:t>
-      </w:r>
-      <w:r>
-        <w:rPr>
-          <w:lang w:val="en-US"/>
-        </w:rPr>
-        <w:t xml:space="preserve">thicker. </w:t>
-      </w:r>
-      <w:r>
-        <w:rPr>
-          <w:lang w:val="en-US"/>
-        </w:rPr>
-        <w:t xml:space="preserve">This feature can be used to quickly identify strong influences in the graph just by </w:t>
-      </w:r>
-      <w:r>
-        <w:rPr>
-          <w:lang w:val="en-US"/>
-        </w:rPr>
-        <w:lastRenderedPageBreak/>
-        <w:t xml:space="preserve">looking at the edge’s thickness. </w:t>
-      </w:r>
-      <w:r>
-        <w:rPr>
-          <w:lang w:val="en-US"/>
-        </w:rPr>
-        <w:t xml:space="preserve">The edge’s color </w:t>
-      </w:r>
-      <w:r>
-        <w:rPr>
-          <w:lang w:val="en-US"/>
-        </w:rPr>
-        <w:t>is</w:t>
-      </w:r>
-      <w:r>
-        <w:rPr>
-          <w:lang w:val="en-US"/>
-        </w:rPr>
-        <w:t xml:space="preserve"> used</w:t>
-      </w:r>
-      <w:r>
-        <w:rPr>
-          <w:lang w:val="en-US"/>
-        </w:rPr>
-        <w:t xml:space="preserve"> to represent the type of relationship</w:t>
-      </w:r>
-      <w:r>
-        <w:rPr>
-          <w:lang w:val="en-US"/>
-        </w:rPr>
-        <w:t xml:space="preserve">, which can be any of these </w:t>
-      </w:r>
-      <w:r>
-        <w:rPr>
-          <w:lang w:val="en-US"/>
-        </w:rPr>
-        <w:t>three types: positive, which indicates a beneficial relation; negative, which is a prejudicial relation; and neutral, which is neither beneficial nor prejudicial. For each type of relationship (positive, negative, and ne</w:t>
-      </w:r>
-      <w:r>
-        <w:rPr>
-          <w:lang w:val="en-US"/>
-        </w:rPr>
-        <w:t xml:space="preserve">utral) a different color is used. Green is used for positive influences, red for negative, and black for neutral. </w:t>
-      </w:r>
-      <w:r>
-        <w:rPr>
-          <w:lang w:val="en-US"/>
-        </w:rPr>
-        <w:t>It is also possible to make the edge to be dashed in order to</w:t>
-      </w:r>
-      <w:r>
-        <w:rPr>
-          <w:lang w:val="en-US"/>
-        </w:rPr>
-        <w:t xml:space="preserve"> emphasize </w:t>
-      </w:r>
-      <w:r>
-        <w:rPr>
-          <w:lang w:val="en-US"/>
-        </w:rPr>
-        <w:t>their importance, or lack of</w:t>
-      </w:r>
-      <w:r>
-        <w:rPr>
-          <w:lang w:val="en-US"/>
-        </w:rPr>
-        <w:t>.</w:t>
-      </w:r>
-      <w:r>
-        <w:rPr>
-          <w:lang w:val="en-US"/>
-        </w:rPr>
-        <w:t xml:space="preserve"> Also in </w:t>
-      </w:r>
-      <w:r>
-        <w:rPr>
-          <w:lang w:val="en-US"/>
-        </w:rPr>
-        <w:fldChar w:fldCharType="begin"/>
-      </w:r>
-      <w:r>
-        <w:rPr>
-          <w:lang w:val="en-US"/>
-        </w:rPr>
-        <w:instrText xml:space="preserve"> REF _Ref341710011 \h </w:instrText>
-      </w:r>
-      <w:r>
-        <w:rPr>
-          <w:lang w:val="en-US"/>
-        </w:rPr>
-      </w:r>
-      <w:r>
-        <w:rPr>
-          <w:lang w:val="en-US"/>
-        </w:rPr>
-        <w:fldChar w:fldCharType="separate"/>
-      </w:r>
-      <w:r>
-        <w:rPr>
-          <w:lang w:val="en-US"/>
-        </w:rPr>
-        <w:t xml:space="preserve">Figure </w:t>
-      </w:r>
-      <w:r>
-        <w:rPr>
-          <w:noProof/>
-          <w:lang w:val="en-US"/>
-        </w:rPr>
-        <w:t>4</w:t>
-      </w:r>
-      <w:r>
-        <w:rPr>
-          <w:lang w:val="en-US"/>
-        </w:rPr>
-        <w:fldChar w:fldCharType="end"/>
-      </w:r>
-      <w:r>
-        <w:rPr>
-          <w:lang w:val="en-US"/>
-        </w:rPr>
-        <w:t>, neutral edges are dashed to emphasize their lack of importance.</w:t>
-      </w:r>
-    </w:p>
-    <w:p>
-      <w:pPr>
-        <w:rPr>
-          <w:lang w:val="en-US"/>
-        </w:rPr>
-      </w:pPr>
-      <w:r>
-        <w:rPr>
-          <w:lang w:val="en-US"/>
-        </w:rPr>
-        <w:t xml:space="preserve">Despite mentioning only </w:t>
-      </w:r>
-      <w:r>
-        <w:rPr>
-          <w:i/>
-          <w:lang w:val="en-US"/>
-        </w:rPr>
-        <w:t>activities</w:t>
-      </w:r>
-      <w:r>
-        <w:rPr>
-          <w:lang w:val="en-US"/>
-        </w:rPr>
-        <w:t xml:space="preserve">, </w:t>
-      </w:r>
-      <w:r>
-        <w:rPr>
-          <w:i/>
-          <w:lang w:val="en-US"/>
-        </w:rPr>
-        <w:t>entities</w:t>
-      </w:r>
-      <w:r>
-        <w:rPr>
-          <w:lang w:val="en-US"/>
-        </w:rPr>
-        <w:t xml:space="preserve">, and </w:t>
-      </w:r>
-      <w:r>
-        <w:rPr>
-          <w:i/>
-          <w:lang w:val="en-US"/>
-        </w:rPr>
-        <w:t>agents</w:t>
-      </w:r>
-      <w:r>
-        <w:rPr>
-          <w:lang w:val="en-US"/>
-        </w:rPr>
-        <w:t>, it is possible to create other types of vertex for the graph in order to better organize it. For example, creating a vertex type to represent locations from the game and bind all actions that took place in each location, as well as instances of the agents that were there. Also, representing the player’s journey in the game by linking each location according to order it was visited.</w:t>
-      </w:r>
-    </w:p>
-    <w:p>
-      <w:pPr>
-        <w:pStyle w:val="Heading3"/>
-        <w:rPr>
-          <w:lang w:val="en-US"/>
-        </w:rPr>
-      </w:pPr>
-      <w:bookmarkStart w:id="14" w:name="_Toc354161736"/>
-      <w:r>
-        <w:rPr>
-          <w:lang w:val="en-US"/>
-        </w:rPr>
-        <w:t>Filters</w:t>
-      </w:r>
-      <w:bookmarkEnd w:id="14"/>
+        <w:t>e the same shape</w:t>
+      </w:r>
+      <w:r>
+        <w:rPr>
+          <w:lang w:val="en-US"/>
+        </w:rPr>
+        <w:t xml:space="preserve">. </w:t>
+      </w:r>
     </w:p>
     <w:p>
       <w:pPr>
         <w:keepNext/>
-        <w:framePr w:hSpace="187" w:wrap="around" w:hAnchor="text" w:yAlign="top"/>
         <w:jc w:val="center"/>
       </w:pPr>
       <w:r>
@@ -5313,7 +5636,7 @@
           <wp:inline distT="0" distB="0" distL="0" distR="0">
             <wp:extent cx="3219450" cy="2729690"/>
             <wp:effectExtent l="19050" t="0" r="0" b="0"/>
-            <wp:docPr id="17" name="Picture 7"/>
+            <wp:docPr id="1" name="Picture 7"/>
             <wp:cNvGraphicFramePr>
               <a:graphicFrameLocks xmlns:a="http://schemas.openxmlformats.org/drawingml/2006/main" noChangeAspect="1"/>
             </wp:cNvGraphicFramePr>
@@ -5359,13 +5682,12 @@
     <w:p>
       <w:pPr>
         <w:pStyle w:val="Caption"/>
-        <w:framePr w:hSpace="187" w:wrap="around" w:hAnchor="text" w:yAlign="top"/>
         <w:rPr>
           <w:lang w:val="en-US"/>
         </w:rPr>
       </w:pPr>
-      <w:bookmarkStart w:id="15" w:name="_Ref341710011"/>
-      <w:bookmarkStart w:id="16" w:name="_Toc353465424"/>
+      <w:bookmarkStart w:id="18" w:name="_Ref341710011"/>
+      <w:bookmarkStart w:id="19" w:name="_Toc353465424"/>
       <w:r>
         <w:rPr>
           <w:lang w:val="en-US"/>
@@ -5394,7 +5716,7 @@
       <w:r>
         <w:fldChar w:fldCharType="end"/>
       </w:r>
-      <w:bookmarkEnd w:id="15"/>
+      <w:bookmarkEnd w:id="18"/>
       <w:r>
         <w:rPr>
           <w:lang w:val="en-US"/>
@@ -5407,7 +5729,7 @@
         </w:rPr>
         <w:t xml:space="preserve"> Example of a generated provenance graph.</w:t>
       </w:r>
-      <w:bookmarkEnd w:id="16"/>
+      <w:bookmarkEnd w:id="19"/>
     </w:p>
     <w:p>
       <w:pPr>
@@ -5419,92 +5741,74 @@
         <w:rPr>
           <w:lang w:val="en-US"/>
         </w:rPr>
-        <w:t>Since the graph is ge</w:t>
-      </w:r>
-      <w:r>
-        <w:rPr>
-          <w:lang w:val="en-US"/>
-        </w:rPr>
-        <w:t>nerated from collected game data</w:t>
-      </w:r>
-      <w:r>
-        <w:rPr>
-          <w:lang w:val="en-US"/>
-        </w:rPr>
-        <w:t>, not all collected information is relevant for every type of analysis. Thus, the provenance graph might contain actions that did not provoke any significant change</w:t>
-      </w:r>
-      <w:r>
-        <w:rPr>
-          <w:lang w:val="en-US"/>
-        </w:rPr>
-        <w:t xml:space="preserve"> or are not relevant for the</w:t>
-      </w:r>
-      <w:r>
-        <w:rPr>
-          <w:lang w:val="en-US"/>
-        </w:rPr>
-        <w:t xml:space="preserve"> desired</w:t>
-      </w:r>
-      <w:r>
-        <w:rPr>
-          <w:lang w:val="en-US"/>
-        </w:rPr>
-        <w:t xml:space="preserve"> analysis</w:t>
-      </w:r>
-      <w:r>
-        <w:rPr>
-          <w:lang w:val="en-US"/>
-        </w:rPr>
-        <w:t>. These elements act as noise and can be omitted during analysis</w:t>
-      </w:r>
-      <w:r>
-        <w:rPr>
-          <w:lang w:val="en-US"/>
-        </w:rPr>
-        <w:t xml:space="preserve"> in the provenance graph through filters</w:t>
-      </w:r>
-      <w:r>
-        <w:rPr>
-          <w:lang w:val="en-US"/>
-        </w:rPr>
-        <w:t xml:space="preserve">. </w:t>
-      </w:r>
-      <w:r>
-        <w:rPr>
-          <w:lang w:val="en-US"/>
-        </w:rPr>
-        <w:t xml:space="preserve">These filters can be of three types: vertex filter, edge filter, and status filter. The first two filters are </w:t>
-      </w:r>
-      <w:r>
-        <w:rPr>
-          <w:lang w:val="en-US"/>
-        </w:rPr>
-        <w:t xml:space="preserve">related to </w:t>
-      </w:r>
-      <w:r>
-        <w:rPr>
-          <w:lang w:val="en-US"/>
-        </w:rPr>
-        <w:lastRenderedPageBreak/>
-        <w:t>the graph, omitting</w:t>
-      </w:r>
-      <w:r>
-        <w:rPr>
-          <w:lang w:val="en-US"/>
-        </w:rPr>
-        <w:t xml:space="preserve"> vertices and edges. The last one, status filter, alters the</w:t>
-      </w:r>
-      <w:r>
-        <w:rPr>
-          <w:lang w:val="en-US"/>
-        </w:rPr>
-        <w:t xml:space="preserve"> way the</w:t>
-      </w:r>
-      <w:r>
-        <w:rPr>
-          <w:lang w:val="en-US"/>
-        </w:rPr>
-        <w:t xml:space="preserve"> information </w:t>
+        <w:t>D</w:t>
+      </w:r>
+      <w:r>
+        <w:rPr>
+          <w:lang w:val="en-US"/>
+        </w:rPr>
+        <w:t xml:space="preserve">ifferent formats </w:t>
+      </w:r>
+      <w:r>
+        <w:rPr>
+          <w:lang w:val="en-US"/>
+        </w:rPr>
+        <w:t xml:space="preserve">can also be used </w:t>
+      </w:r>
+      <w:r>
+        <w:rPr>
+          <w:lang w:val="en-US"/>
+        </w:rPr>
+        <w:t>for edges</w:t>
+      </w:r>
+      <w:r>
+        <w:rPr>
+          <w:lang w:val="en-US"/>
+        </w:rPr>
+        <w:t>, as well as colors, to distinguish them</w:t>
+      </w:r>
+      <w:r>
+        <w:rPr>
+          <w:lang w:val="en-US"/>
+        </w:rPr>
+        <w:t xml:space="preserve">. The thickness can be interpreted as how strong the relationship is. If the edge represents a low influence on the </w:t>
+      </w:r>
+      <w:r>
+        <w:rPr>
+          <w:i/>
+          <w:lang w:val="en-US"/>
+        </w:rPr>
+        <w:t>activity</w:t>
+      </w:r>
+      <w:r>
+        <w:rPr>
+          <w:lang w:val="en-US"/>
+        </w:rPr>
+        <w:t>, it is drawn as a thin edge. If the influence is high, then i</w:t>
+      </w:r>
+      <w:r>
+        <w:rPr>
+          <w:lang w:val="en-US"/>
+        </w:rPr>
+        <w:t xml:space="preserve">t becomes </w:t>
+      </w:r>
+      <w:r>
+        <w:rPr>
+          <w:lang w:val="en-US"/>
+        </w:rPr>
+        <w:t xml:space="preserve">thicker. </w:t>
+      </w:r>
+      <w:r>
+        <w:rPr>
+          <w:lang w:val="en-US"/>
+        </w:rPr>
+        <w:t xml:space="preserve">This feature can be used to quickly identify strong influences in the graph just by looking at the edge’s thickness. </w:t>
+      </w:r>
+      <w:r>
+        <w:rPr>
+          <w:lang w:val="en-US"/>
+        </w:rPr>
+        <w:t xml:space="preserve">The edge’s color </w:t>
       </w:r>
       <w:r>
         <w:rPr>
@@ -5516,43 +5820,109 @@
         <w:rPr>
           <w:lang w:val="en-US"/>
         </w:rPr>
-        <w:t xml:space="preserve"> displayed. For example, to analyze</w:t>
-      </w:r>
-      <w:r>
-        <w:rPr>
-          <w:lang w:val="en-US"/>
-        </w:rPr>
-        <w:t xml:space="preserve"> the attribute</w:t>
-      </w:r>
-      <w:r>
-        <w:rPr>
-          <w:lang w:val="en-US"/>
-        </w:rPr>
-        <w:t xml:space="preserve"> </w:t>
-      </w:r>
-      <w:r>
-        <w:rPr>
-          <w:lang w:val="en-US"/>
-        </w:rPr>
-        <w:t>hp</w:t>
-      </w:r>
-      <w:r>
-        <w:rPr>
-          <w:lang w:val="en-US"/>
-        </w:rPr>
-        <w:t xml:space="preserve">, both from monsters and players, using the status filter will change the </w:t>
-      </w:r>
-      <w:r>
-        <w:rPr>
-          <w:lang w:val="en-US"/>
-        </w:rPr>
-        <w:t>colors of all</w:t>
-      </w:r>
-      <w:r>
-        <w:rPr>
-          <w:lang w:val="en-US"/>
-        </w:rPr>
-        <w:t xml:space="preserve"> vertices that contain such attribute while keeping all other vertices intact.</w:t>
+        <w:t xml:space="preserve"> used</w:t>
+      </w:r>
+      <w:r>
+        <w:rPr>
+          <w:lang w:val="en-US"/>
+        </w:rPr>
+        <w:t xml:space="preserve"> to represent the type of relationship</w:t>
+      </w:r>
+      <w:r>
+        <w:rPr>
+          <w:lang w:val="en-US"/>
+        </w:rPr>
+        <w:t xml:space="preserve">, which can be any of these </w:t>
+      </w:r>
+      <w:r>
+        <w:rPr>
+          <w:lang w:val="en-US"/>
+        </w:rPr>
+        <w:t>three types: positive, which indicates a beneficial relation; negative, which is a prejudicial relation; and neutral, which is neither beneficial nor prejudicial. For each type of relationship (positive, negative, and ne</w:t>
+      </w:r>
+      <w:r>
+        <w:rPr>
+          <w:lang w:val="en-US"/>
+        </w:rPr>
+        <w:t xml:space="preserve">utral) a different color is used. Green is used for positive influences, red for negative, and black for neutral. </w:t>
+      </w:r>
+      <w:r>
+        <w:rPr>
+          <w:lang w:val="en-US"/>
+        </w:rPr>
+        <w:t>It is also possible to make the edge to be dashed in order to</w:t>
+      </w:r>
+      <w:r>
+        <w:rPr>
+          <w:lang w:val="en-US"/>
+        </w:rPr>
+        <w:t xml:space="preserve"> emphasize </w:t>
+      </w:r>
+      <w:r>
+        <w:rPr>
+          <w:lang w:val="en-US"/>
+        </w:rPr>
+        <w:t>their importance, or lack of</w:t>
+      </w:r>
+      <w:r>
+        <w:rPr>
+          <w:lang w:val="en-US"/>
+        </w:rPr>
+        <w:t>.</w:t>
+      </w:r>
+      <w:r>
+        <w:rPr>
+          <w:lang w:val="en-US"/>
+        </w:rPr>
+        <w:t xml:space="preserve"> Also in </w:t>
+      </w:r>
+      <w:r>
+        <w:rPr>
+          <w:lang w:val="en-US"/>
+        </w:rPr>
+        <w:fldChar w:fldCharType="begin"/>
+      </w:r>
+      <w:r>
+        <w:rPr>
+          <w:lang w:val="en-US"/>
+        </w:rPr>
+        <w:instrText xml:space="preserve"> REF _Ref341710011 \h </w:instrText>
+      </w:r>
+      <w:r>
+        <w:rPr>
+          <w:lang w:val="en-US"/>
+        </w:rPr>
+      </w:r>
+      <w:r>
+        <w:rPr>
+          <w:lang w:val="en-US"/>
+        </w:rPr>
+        <w:fldChar w:fldCharType="separate"/>
+      </w:r>
+      <w:r>
+        <w:rPr>
+          <w:lang w:val="en-US"/>
+        </w:rPr>
+        <w:t xml:space="preserve">Figure </w:t>
+      </w:r>
+      <w:r>
+        <w:rPr>
+          <w:noProof/>
+          <w:lang w:val="en-US"/>
+        </w:rPr>
+        <w:t>4</w:t>
+      </w:r>
+      <w:r>
+        <w:rPr>
+          <w:lang w:val="en-US"/>
+        </w:rPr>
+        <w:fldChar w:fldCharType="end"/>
+      </w:r>
+      <w:r>
+        <w:rPr>
+          <w:lang w:val="en-US"/>
+        </w:rPr>
+        <w:t>, neutral edges are dashed to emphasize their lack of importance.</w:t>
       </w:r>
     </w:p>
     <w:p>
@@ -5565,85 +5935,7 @@
         <w:rPr>
           <w:lang w:val="en-US"/>
         </w:rPr>
-        <w:t>Filters can also be used to</w:t>
-      </w:r>
-      <w:r>
-        <w:rPr>
-          <w:lang w:val="en-US"/>
-        </w:rPr>
-        <w:t xml:space="preserve"> collapse </w:t>
-      </w:r>
-      <w:r>
-        <w:rPr>
-          <w:lang w:val="en-US"/>
-        </w:rPr>
-        <w:t>vertices</w:t>
-      </w:r>
-      <w:r>
-        <w:rPr>
-          <w:lang w:val="en-US"/>
-        </w:rPr>
-        <w:t xml:space="preserve"> in order to reduce the graph size by changing the information display scale grouping nearby </w:t>
-      </w:r>
-      <w:r>
-        <w:rPr>
-          <w:lang w:val="en-US"/>
-        </w:rPr>
-        <w:t>vertices</w:t>
-      </w:r>
-      <w:r>
-        <w:rPr>
-          <w:lang w:val="en-US"/>
-        </w:rPr>
-        <w:t xml:space="preserve"> together and thus changing the graph </w:t>
-      </w:r>
-      <w:r>
-        <w:rPr>
-          <w:lang w:val="en-US"/>
-        </w:rPr>
-        <w:t xml:space="preserve">visualization </w:t>
-      </w:r>
-      <w:r>
-        <w:rPr>
-          <w:lang w:val="en-US"/>
-        </w:rPr>
-        <w:t xml:space="preserve">granularity. </w:t>
-      </w:r>
-      <w:r>
-        <w:rPr>
-          <w:lang w:val="en-US"/>
-        </w:rPr>
-        <w:t xml:space="preserve">For example, instead of displaying information in a daily basis, </w:t>
-      </w:r>
-      <w:r>
-        <w:rPr>
-          <w:lang w:val="en-US"/>
-        </w:rPr>
-        <w:t xml:space="preserve">it is possible to </w:t>
-      </w:r>
-      <w:r>
-        <w:rPr>
-          <w:lang w:val="en-US"/>
-        </w:rPr>
-        <w:t xml:space="preserve">group them together </w:t>
-      </w:r>
-      <w:r>
-        <w:rPr>
-          <w:lang w:val="en-US"/>
-        </w:rPr>
-        <w:t xml:space="preserve">in order </w:t>
-      </w:r>
-      <w:r>
-        <w:rPr>
-          <w:lang w:val="en-US"/>
-        </w:rPr>
-        <w:t xml:space="preserve">to display the summary of the events in a weekly scale. </w:t>
-      </w:r>
-      <w:r>
-        <w:rPr>
-          <w:lang w:val="en-US"/>
-        </w:rPr>
-        <w:t xml:space="preserve">Another usage of collapse is to group </w:t>
+        <w:t xml:space="preserve">Despite mentioning only </w:t>
       </w:r>
       <w:r>
         <w:rPr>
@@ -5656,197 +5948,226 @@
         <w:rPr>
           <w:lang w:val="en-US"/>
         </w:rPr>
-        <w:t xml:space="preserve"> from the same </w:t>
-      </w:r>
-      <w:r>
-        <w:rPr>
-          <w:i/>
-          <w:lang w:val="en-US"/>
-        </w:rPr>
-        <w:t>agent</w:t>
-      </w:r>
-      <w:r>
-        <w:rPr>
-          <w:lang w:val="en-US"/>
-        </w:rPr>
-        <w:t xml:space="preserve">, making easier to see all influences and changes that the </w:t>
-      </w:r>
-      <w:r>
-        <w:rPr>
-          <w:i/>
-          <w:lang w:val="en-US"/>
-        </w:rPr>
-        <w:t>agent</w:t>
-      </w:r>
-      <w:r>
-        <w:rPr>
-          <w:lang w:val="en-US"/>
-        </w:rPr>
-        <w:t xml:space="preserve"> did throughout the game. </w:t>
-      </w:r>
-      <w:r>
-        <w:fldChar w:fldCharType="begin"/>
-      </w:r>
-      <w:r>
-        <w:rPr>
-          <w:lang w:val="en-US"/>
-        </w:rPr>
-        <w:instrText xml:space="preserve"> REF _Ref341965572 \h </w:instrText>
-      </w:r>
-      <w:r>
-        <w:fldChar w:fldCharType="separate"/>
-      </w:r>
-      <w:r>
-        <w:rPr>
-          <w:lang w:val="en-US"/>
-        </w:rPr>
-        <w:t xml:space="preserve">Figure </w:t>
-      </w:r>
-      <w:r>
-        <w:rPr>
-          <w:noProof/>
-          <w:lang w:val="en-US"/>
-        </w:rPr>
-        <w:t>5</w:t>
-      </w:r>
-      <w:r>
-        <w:fldChar w:fldCharType="end"/>
-      </w:r>
-      <w:r>
-        <w:rPr>
-          <w:lang w:val="en-US"/>
-        </w:rPr>
-        <w:t xml:space="preserve"> illustrates a collapse by grouping an </w:t>
-      </w:r>
-      <w:r>
-        <w:rPr>
-          <w:i/>
-          <w:lang w:val="en-US"/>
-        </w:rPr>
-        <w:t xml:space="preserve">agent’s </w:t>
-      </w:r>
-      <w:r>
-        <w:rPr>
-          <w:i/>
-          <w:lang w:val="en-US"/>
-        </w:rPr>
-        <w:t>activities</w:t>
-      </w:r>
-      <w:r>
-        <w:rPr>
-          <w:lang w:val="en-US"/>
-        </w:rPr>
-        <w:t xml:space="preserve"> with the </w:t>
-      </w:r>
-      <w:r>
-        <w:rPr>
-          <w:i/>
-          <w:lang w:val="en-US"/>
-        </w:rPr>
-        <w:t>agent</w:t>
-      </w:r>
-      <w:r>
-        <w:rPr>
-          <w:lang w:val="en-US"/>
-        </w:rPr>
-        <w:t xml:space="preserve">. Note the </w:t>
-      </w:r>
-      <w:r>
-        <w:rPr>
-          <w:lang w:val="en-US"/>
-        </w:rPr>
-        <w:t>vertex</w:t>
-      </w:r>
-      <w:r>
-        <w:rPr>
-          <w:lang w:val="en-US"/>
-        </w:rPr>
-        <w:t xml:space="preserve"> size difference when collapsed. </w:t>
-      </w:r>
-      <w:r>
-        <w:rPr>
-          <w:lang w:val="en-US"/>
-        </w:rPr>
-        <w:t>Similar to the vertex filter, the</w:t>
-      </w:r>
-      <w:r>
-        <w:rPr>
-          <w:lang w:val="en-US"/>
-        </w:rPr>
-        <w:t xml:space="preserve"> edge filter</w:t>
-      </w:r>
-      <w:r>
-        <w:rPr>
-          <w:lang w:val="en-US"/>
-        </w:rPr>
-        <w:t xml:space="preserve"> is used to omit information, in this case</w:t>
-      </w:r>
-      <w:r>
-        <w:rPr>
-          <w:lang w:val="en-US"/>
-        </w:rPr>
-        <w:t xml:space="preserve"> relationships between vertices</w:t>
-      </w:r>
-      <w:r>
-        <w:rPr>
-          <w:lang w:val="en-US"/>
-        </w:rPr>
-        <w:t xml:space="preserve"> by type</w:t>
-      </w:r>
-      <w:r>
-        <w:rPr>
-          <w:lang w:val="en-US"/>
-        </w:rPr>
-        <w:t>s</w:t>
-      </w:r>
-      <w:r>
-        <w:rPr>
-          <w:lang w:val="en-US"/>
-        </w:rPr>
-        <w:t xml:space="preserve"> of relationship</w:t>
-      </w:r>
-      <w:r>
-        <w:rPr>
-          <w:lang w:val="en-US"/>
-        </w:rPr>
-        <w:t>s</w:t>
-      </w:r>
-      <w:r>
-        <w:rPr>
-          <w:lang w:val="en-US"/>
-        </w:rPr>
-        <w:t>.</w:t>
-      </w:r>
-      <w:r>
-        <w:rPr>
-          <w:lang w:val="en-US"/>
-        </w:rPr>
-        <w:t xml:space="preserve"> One example is to filter all edges that express damage done (</w:t>
-      </w:r>
-      <w:r>
-        <w:rPr>
-          <w:lang w:val="en-US"/>
-        </w:rPr>
-        <w:t>from</w:t>
-      </w:r>
-      <w:r>
-        <w:rPr>
-          <w:lang w:val="en-US"/>
-        </w:rPr>
-        <w:t xml:space="preserve"> anything to anything) during the game.</w:t>
+        <w:t xml:space="preserve">, </w:t>
+      </w:r>
+      <w:r>
+        <w:rPr>
+          <w:i/>
+          <w:lang w:val="en-US"/>
+        </w:rPr>
+        <w:t>entities</w:t>
+      </w:r>
+      <w:r>
+        <w:rPr>
+          <w:lang w:val="en-US"/>
+        </w:rPr>
+        <w:t xml:space="preserve">, and </w:t>
+      </w:r>
+      <w:r>
+        <w:rPr>
+          <w:i/>
+          <w:lang w:val="en-US"/>
+        </w:rPr>
+        <w:t>agents</w:t>
+      </w:r>
+      <w:r>
+        <w:rPr>
+          <w:lang w:val="en-US"/>
+        </w:rPr>
+        <w:t xml:space="preserve">, it is possible to create other types of vertex for the graph in order to better organize it. For example, creating a vertex type to represent locations from the game and bind all actions that took place in each location, as well as </w:t>
+      </w:r>
+      <w:r>
+        <w:rPr>
+          <w:lang w:val="en-US"/>
+        </w:rPr>
+        <w:lastRenderedPageBreak/>
+        <w:t xml:space="preserve">instances of the agents that were </w:t>
+      </w:r>
+      <w:r>
+        <w:rPr>
+          <w:lang w:val="en-US"/>
+        </w:rPr>
+        <w:t>in it</w:t>
+      </w:r>
+      <w:r>
+        <w:rPr>
+          <w:lang w:val="en-US"/>
+        </w:rPr>
+        <w:t>. Also, representing the player’s journey in the game by linking each location according to order it was visited.</w:t>
       </w:r>
     </w:p>
     <w:p>
       <w:pPr>
+        <w:pStyle w:val="Heading3"/>
         <w:rPr>
           <w:lang w:val="en-US"/>
         </w:rPr>
       </w:pPr>
-      <w:r>
-        <w:rPr>
-          <w:lang w:val="en-US"/>
-        </w:rPr>
-        <w:t xml:space="preserve">The last filter is the status filter. When selecting the desired attribute, all </w:t>
+      <w:bookmarkStart w:id="20" w:name="_Toc354161736"/>
+      <w:r>
+        <w:rPr>
+          <w:lang w:val="en-US"/>
+        </w:rPr>
+        <w:t>Filters</w:t>
+      </w:r>
+      <w:bookmarkEnd w:id="20"/>
+    </w:p>
+    <w:p>
+      <w:pPr>
+        <w:rPr>
+          <w:lang w:val="en-US"/>
+        </w:rPr>
+      </w:pPr>
+      <w:r>
+        <w:rPr>
+          <w:lang w:val="en-US"/>
+        </w:rPr>
+        <w:t>Since the graph is ge</w:t>
+      </w:r>
+      <w:r>
+        <w:rPr>
+          <w:lang w:val="en-US"/>
+        </w:rPr>
+        <w:t>nerated from collected game data</w:t>
+      </w:r>
+      <w:r>
+        <w:rPr>
+          <w:lang w:val="en-US"/>
+        </w:rPr>
+        <w:t>, not all collected information is relevant for every type of analysis. Thus, the provenance graph might contain actions that did not provoke any significant change</w:t>
+      </w:r>
+      <w:r>
+        <w:rPr>
+          <w:lang w:val="en-US"/>
+        </w:rPr>
+        <w:t xml:space="preserve"> or are not relevant for the</w:t>
+      </w:r>
+      <w:r>
+        <w:rPr>
+          <w:lang w:val="en-US"/>
+        </w:rPr>
+        <w:t xml:space="preserve"> desired</w:t>
+      </w:r>
+      <w:r>
+        <w:rPr>
+          <w:lang w:val="en-US"/>
+        </w:rPr>
+        <w:t xml:space="preserve"> analysis</w:t>
+      </w:r>
+      <w:r>
+        <w:rPr>
+          <w:lang w:val="en-US"/>
+        </w:rPr>
+        <w:t>. These elements act as noise and can be omitted during analysis</w:t>
+      </w:r>
+      <w:r>
+        <w:rPr>
+          <w:lang w:val="en-US"/>
+        </w:rPr>
+        <w:t xml:space="preserve"> in the provenance graph through filters</w:t>
+      </w:r>
+      <w:r>
+        <w:rPr>
+          <w:lang w:val="en-US"/>
+        </w:rPr>
+        <w:t xml:space="preserve">. </w:t>
+      </w:r>
+      <w:r>
+        <w:rPr>
+          <w:lang w:val="en-US"/>
+        </w:rPr>
+        <w:t xml:space="preserve">These filters can be of three types: vertex filter, edge filter, and status filter. The first two filters are </w:t>
+      </w:r>
+      <w:r>
+        <w:rPr>
+          <w:lang w:val="en-US"/>
+        </w:rPr>
+        <w:t>related to the graph, omitting</w:t>
+      </w:r>
+      <w:r>
+        <w:rPr>
+          <w:lang w:val="en-US"/>
+        </w:rPr>
+        <w:t xml:space="preserve"> vertices and edges. The last one, status filter, alters the</w:t>
+      </w:r>
+      <w:r>
+        <w:rPr>
+          <w:lang w:val="en-US"/>
+        </w:rPr>
+        <w:t xml:space="preserve"> way the</w:t>
+      </w:r>
+      <w:r>
+        <w:rPr>
+          <w:lang w:val="en-US"/>
+        </w:rPr>
+        <w:t xml:space="preserve"> information </w:t>
+      </w:r>
+      <w:r>
+        <w:rPr>
+          <w:lang w:val="en-US"/>
+        </w:rPr>
+        <w:t>is</w:t>
+      </w:r>
+      <w:r>
+        <w:rPr>
+          <w:lang w:val="en-US"/>
+        </w:rPr>
+        <w:t xml:space="preserve"> displayed. For example, to analyze</w:t>
+      </w:r>
+      <w:r>
+        <w:rPr>
+          <w:lang w:val="en-US"/>
+        </w:rPr>
+        <w:t xml:space="preserve"> the attribute</w:t>
+      </w:r>
+      <w:r>
+        <w:rPr>
+          <w:lang w:val="en-US"/>
+        </w:rPr>
+        <w:t xml:space="preserve"> </w:t>
+      </w:r>
+      <w:r>
+        <w:rPr>
+          <w:lang w:val="en-US"/>
+        </w:rPr>
+        <w:t>hp</w:t>
+      </w:r>
+      <w:r>
+        <w:rPr>
+          <w:lang w:val="en-US"/>
+        </w:rPr>
+        <w:t xml:space="preserve">, both from monsters and players, using the status filter will change the </w:t>
+      </w:r>
+      <w:r>
+        <w:rPr>
+          <w:lang w:val="en-US"/>
+        </w:rPr>
+        <w:t>colors of all</w:t>
+      </w:r>
+      <w:r>
+        <w:rPr>
+          <w:lang w:val="en-US"/>
+        </w:rPr>
+        <w:t xml:space="preserve"> vertices that contain such attribute while keeping all other vertices intact.</w:t>
+      </w:r>
+    </w:p>
+    <w:p>
+      <w:pPr>
+        <w:rPr>
+          <w:lang w:val="en-US"/>
+        </w:rPr>
+      </w:pPr>
+      <w:r>
+        <w:rPr>
+          <w:lang w:val="en-US"/>
+        </w:rPr>
+        <w:t>Filters can also be used to</w:t>
+      </w:r>
+      <w:r>
+        <w:rPr>
+          <w:lang w:val="en-US"/>
+        </w:rPr>
+        <w:t xml:space="preserve"> collapse </w:t>
       </w:r>
       <w:r>
         <w:rPr>
@@ -5858,7 +6179,106 @@
         <w:rPr>
           <w:lang w:val="en-US"/>
         </w:rPr>
-        <w:t xml:space="preserve"> with the specified status will have their colors changed according to their respective values. It uses the traffic light scale </w:t>
+        <w:t xml:space="preserve"> in order to reduce the graph size by changing the information display scale grouping nearby </w:t>
+      </w:r>
+      <w:r>
+        <w:rPr>
+          <w:lang w:val="en-US"/>
+        </w:rPr>
+        <w:t>vertices</w:t>
+      </w:r>
+      <w:r>
+        <w:rPr>
+          <w:lang w:val="en-US"/>
+        </w:rPr>
+        <w:t xml:space="preserve"> together and thus changing the graph </w:t>
+      </w:r>
+      <w:r>
+        <w:rPr>
+          <w:lang w:val="en-US"/>
+        </w:rPr>
+        <w:t xml:space="preserve">visualization </w:t>
+      </w:r>
+      <w:r>
+        <w:rPr>
+          <w:lang w:val="en-US"/>
+        </w:rPr>
+        <w:t xml:space="preserve">granularity. </w:t>
+      </w:r>
+      <w:r>
+        <w:rPr>
+          <w:lang w:val="en-US"/>
+        </w:rPr>
+        <w:t xml:space="preserve">For example, instead of displaying information in a daily basis, </w:t>
+      </w:r>
+      <w:r>
+        <w:rPr>
+          <w:lang w:val="en-US"/>
+        </w:rPr>
+        <w:t xml:space="preserve">it is possible to </w:t>
+      </w:r>
+      <w:r>
+        <w:rPr>
+          <w:lang w:val="en-US"/>
+        </w:rPr>
+        <w:t xml:space="preserve">group them together </w:t>
+      </w:r>
+      <w:r>
+        <w:rPr>
+          <w:lang w:val="en-US"/>
+        </w:rPr>
+        <w:t xml:space="preserve">in order </w:t>
+      </w:r>
+      <w:r>
+        <w:rPr>
+          <w:lang w:val="en-US"/>
+        </w:rPr>
+        <w:t xml:space="preserve">to display the summary of the events in a weekly scale. </w:t>
+      </w:r>
+      <w:r>
+        <w:rPr>
+          <w:lang w:val="en-US"/>
+        </w:rPr>
+        <w:t xml:space="preserve">Another usage of collapse is to group </w:t>
+      </w:r>
+      <w:r>
+        <w:rPr>
+          <w:i/>
+          <w:lang w:val="en-US"/>
+        </w:rPr>
+        <w:t>activities</w:t>
+      </w:r>
+      <w:r>
+        <w:rPr>
+          <w:lang w:val="en-US"/>
+        </w:rPr>
+        <w:t xml:space="preserve"> from the same </w:t>
+      </w:r>
+      <w:r>
+        <w:rPr>
+          <w:i/>
+          <w:lang w:val="en-US"/>
+        </w:rPr>
+        <w:t>agent</w:t>
+      </w:r>
+      <w:r>
+        <w:rPr>
+          <w:lang w:val="en-US"/>
+        </w:rPr>
+        <w:t xml:space="preserve">, making easier to see all influences and changes that the </w:t>
+      </w:r>
+      <w:r>
+        <w:rPr>
+          <w:i/>
+          <w:lang w:val="en-US"/>
+        </w:rPr>
+        <w:t>agent</w:t>
+      </w:r>
+      <w:r>
+        <w:rPr>
+          <w:lang w:val="en-US"/>
+        </w:rPr>
+        <w:t xml:space="preserve"> did throughout the game. </w:t>
       </w:r>
       <w:r>
         <w:fldChar w:fldCharType="begin"/>
@@ -5867,17 +6287,23 @@
         <w:rPr>
           <w:lang w:val="en-US"/>
         </w:rPr>
-        <w:instrText xml:space="preserve"> ADDIN ZOTERO_ITEM {"citationID":"1io2lg2n20","properties":{"formattedCitation":"(DIEHL, 2007)","plainCitation":"(DIEHL, 2007)"},"citationItems":[{"id":114,"uris":["http://zotero.org/users/1122386/items/ZAJ493IV"],"uri":["http://zotero.org/users/1122386/items/ZAJ493IV"]}]} </w:instrText>
+        <w:instrText xml:space="preserve"> REF _Ref341965572 \h </w:instrText>
       </w:r>
       <w:r>
         <w:fldChar w:fldCharType="separate"/>
       </w:r>
       <w:r>
         <w:rPr>
-          <w:rFonts w:cs="Times New Roman"/>
-          <w:lang w:val="en-US"/>
-        </w:rPr>
-        <w:t>(DIEHL, 2007)</w:t>
+          <w:lang w:val="en-US"/>
+        </w:rPr>
+        <w:t xml:space="preserve">Figure </w:t>
+      </w:r>
+      <w:r>
+        <w:rPr>
+          <w:noProof/>
+          <w:lang w:val="en-US"/>
+        </w:rPr>
+        <w:t>5</w:t>
       </w:r>
       <w:r>
         <w:fldChar w:fldCharType="end"/>
@@ -5886,55 +6312,82 @@
         <w:rPr>
           <w:lang w:val="en-US"/>
         </w:rPr>
-        <w:t>, which indicates the status of the variable using red, yellow, or green color. As an example, imagine that we desire to analyze the player’s hit points (</w:t>
-      </w:r>
-      <w:r>
-        <w:rPr>
-          <w:lang w:val="en-US"/>
-        </w:rPr>
-        <w:t>hp</w:t>
-      </w:r>
-      <w:r>
-        <w:rPr>
-          <w:lang w:val="en-US"/>
-        </w:rPr>
-        <w:t xml:space="preserve">) value throughout the game. When filtered by player’s </w:t>
-      </w:r>
-      <w:r>
-        <w:rPr>
-          <w:lang w:val="en-US"/>
-        </w:rPr>
-        <w:t>hp</w:t>
-      </w:r>
-      <w:r>
-        <w:rPr>
-          <w:lang w:val="en-US"/>
-        </w:rPr>
-        <w:t xml:space="preserve">, all </w:t>
-      </w:r>
-      <w:r>
-        <w:rPr>
-          <w:lang w:val="en-US"/>
-        </w:rPr>
-        <w:t>vertices</w:t>
-      </w:r>
-      <w:r>
-        <w:rPr>
-          <w:lang w:val="en-US"/>
-        </w:rPr>
-        <w:t xml:space="preserve"> that contain a player </w:t>
-      </w:r>
-      <w:r>
-        <w:rPr>
-          <w:lang w:val="en-US"/>
-        </w:rPr>
-        <w:t>hp</w:t>
-      </w:r>
-      <w:r>
-        <w:rPr>
-          <w:lang w:val="en-US"/>
-        </w:rPr>
-        <w:t xml:space="preserve"> value will have their colors changed according to its value. Activating this type of filter allow</w:t>
+        <w:t xml:space="preserve"> illustrates a collapse by grouping an </w:t>
+      </w:r>
+      <w:r>
+        <w:rPr>
+          <w:i/>
+          <w:lang w:val="en-US"/>
+        </w:rPr>
+        <w:t xml:space="preserve">agent’s </w:t>
+      </w:r>
+      <w:r>
+        <w:rPr>
+          <w:i/>
+          <w:lang w:val="en-US"/>
+        </w:rPr>
+        <w:t>activities</w:t>
+      </w:r>
+      <w:r>
+        <w:rPr>
+          <w:lang w:val="en-US"/>
+        </w:rPr>
+        <w:t xml:space="preserve"> with the </w:t>
+      </w:r>
+      <w:r>
+        <w:rPr>
+          <w:i/>
+          <w:lang w:val="en-US"/>
+        </w:rPr>
+        <w:t>agent</w:t>
+      </w:r>
+      <w:r>
+        <w:rPr>
+          <w:lang w:val="en-US"/>
+        </w:rPr>
+        <w:t xml:space="preserve">. Note the </w:t>
+      </w:r>
+      <w:r>
+        <w:rPr>
+          <w:lang w:val="en-US"/>
+        </w:rPr>
+        <w:t>vertex</w:t>
+      </w:r>
+      <w:r>
+        <w:rPr>
+          <w:lang w:val="en-US"/>
+        </w:rPr>
+        <w:t xml:space="preserve"> size difference when collapsed. </w:t>
+      </w:r>
+      <w:r>
+        <w:rPr>
+          <w:lang w:val="en-US"/>
+        </w:rPr>
+        <w:t>Similar to the vertex filter, the</w:t>
+      </w:r>
+      <w:r>
+        <w:rPr>
+          <w:lang w:val="en-US"/>
+        </w:rPr>
+        <w:t xml:space="preserve"> edge filter</w:t>
+      </w:r>
+      <w:r>
+        <w:rPr>
+          <w:lang w:val="en-US"/>
+        </w:rPr>
+        <w:t xml:space="preserve"> is used to omit information, in this case</w:t>
+      </w:r>
+      <w:r>
+        <w:rPr>
+          <w:lang w:val="en-US"/>
+        </w:rPr>
+        <w:t xml:space="preserve"> relationships between vertices</w:t>
+      </w:r>
+      <w:r>
+        <w:rPr>
+          <w:lang w:val="en-US"/>
+        </w:rPr>
+        <w:t xml:space="preserve"> by type</w:t>
       </w:r>
       <w:r>
         <w:rPr>
@@ -5946,55 +6399,42 @@
         <w:rPr>
           <w:lang w:val="en-US"/>
         </w:rPr>
-        <w:t xml:space="preserve"> the user to </w:t>
-      </w:r>
-      <w:r>
-        <w:rPr>
-          <w:lang w:val="en-US"/>
-        </w:rPr>
-        <w:t>quickly check</w:t>
-      </w:r>
-      <w:r>
-        <w:rPr>
-          <w:lang w:val="en-US"/>
-        </w:rPr>
-        <w:t xml:space="preserve"> the player’s </w:t>
-      </w:r>
-      <w:r>
-        <w:rPr>
-          <w:lang w:val="en-US"/>
-        </w:rPr>
-        <w:t>hp</w:t>
-      </w:r>
-      <w:r>
-        <w:rPr>
-          <w:lang w:val="en-US"/>
-        </w:rPr>
-        <w:t xml:space="preserve"> throughout the game, making it easier to identify situations where he might have had </w:t>
-      </w:r>
-      <w:r>
-        <w:rPr>
-          <w:lang w:val="en-US"/>
-        </w:rPr>
-        <w:t>trouble</w:t>
-      </w:r>
-      <w:r>
-        <w:rPr>
-          <w:lang w:val="en-US"/>
-        </w:rPr>
-        <w:t>, which is distinguished by red color</w:t>
+        <w:t xml:space="preserve"> of relationship</w:t>
+      </w:r>
+      <w:r>
+        <w:rPr>
+          <w:lang w:val="en-US"/>
+        </w:rPr>
+        <w:t>s</w:t>
       </w:r>
       <w:r>
         <w:rPr>
           <w:lang w:val="en-US"/>
         </w:rPr>
         <w:t>.</w:t>
+      </w:r>
+      <w:r>
+        <w:rPr>
+          <w:lang w:val="en-US"/>
+        </w:rPr>
+        <w:t xml:space="preserve"> One example is to filter all edges that express damage done (</w:t>
+      </w:r>
+      <w:r>
+        <w:rPr>
+          <w:lang w:val="en-US"/>
+        </w:rPr>
+        <w:t>from</w:t>
+      </w:r>
+      <w:r>
+        <w:rPr>
+          <w:lang w:val="en-US"/>
+        </w:rPr>
+        <w:t xml:space="preserve"> anything to anything) during the game.</w:t>
       </w:r>
     </w:p>
     <w:p>
       <w:pPr>
         <w:keepNext/>
-        <w:framePr w:hSpace="144" w:vSpace="144" w:wrap="around" w:hAnchor="text" w:xAlign="center" w:yAlign="top"/>
         <w:jc w:val="center"/>
       </w:pPr>
       <w:r>
@@ -6006,7 +6446,7 @@
           <wp:inline distT="0" distB="0" distL="0" distR="0">
             <wp:extent cx="2457450" cy="1023838"/>
             <wp:effectExtent l="19050" t="0" r="0" b="0"/>
-            <wp:docPr id="19" name="Picture 6"/>
+            <wp:docPr id="2" name="Picture 6"/>
             <wp:cNvGraphicFramePr>
               <a:graphicFrameLocks xmlns:a="http://schemas.openxmlformats.org/drawingml/2006/main" noChangeAspect="1"/>
             </wp:cNvGraphicFramePr>
@@ -6023,7 +6463,7 @@
                     <a:blip r:embed="rId13" cstate="print">
                       <a:extLst>
                         <a:ext uri="{28A0092B-C50C-407E-A947-70E740481C1C}">
-                          <a14:useLocalDpi xmlns="" xmlns:wpc="http://schemas.microsoft.com/office/word/2010/wordprocessingCanvas" xmlns:mo="http://schemas.microsoft.com/office/mac/office/2008/main" xmlns:mc="http://schemas.openxmlformats.org/markup-compatibility/2006" xmlns:mv="urn:schemas-microsoft-com:mac:vml" xmlns:o="urn:schemas-microsoft-com:office:office" xmlns:v="urn:schemas-microsoft-com:vml" xmlns:wp14="http://schemas.microsoft.com/office/word/2010/wordprocessingDrawing" xmlns:w10="urn:schemas-microsoft-com:office:word" xmlns:w="http://schemas.openxmlformats.org/wordprocessingml/2006/main" xmlns:w14="http://schemas.microsoft.com/office/word/2010/wordml" xmlns:wpg="http://schemas.microsoft.com/office/word/2010/wordprocessingGroup" xmlns:wpi="http://schemas.microsoft.com/office/word/2010/wordprocessingInk" xmlns:wps="http://schemas.microsoft.com/office/word/2010/wordprocessingShape" xmlns:a14="http://schemas.microsoft.com/office/drawing/2010/main" val="0"/>
+                          <a14:useLocalDpi xmlns:a14="http://schemas.microsoft.com/office/drawing/2010/main" xmlns:wps="http://schemas.microsoft.com/office/word/2010/wordprocessingShape" xmlns:wpi="http://schemas.microsoft.com/office/word/2010/wordprocessingInk" xmlns:wpg="http://schemas.microsoft.com/office/word/2010/wordprocessingGroup" xmlns:w14="http://schemas.microsoft.com/office/word/2010/wordml" xmlns:w="http://schemas.openxmlformats.org/wordprocessingml/2006/main" xmlns:w10="urn:schemas-microsoft-com:office:word" xmlns:wp14="http://schemas.microsoft.com/office/word/2010/wordprocessingDrawing" xmlns:v="urn:schemas-microsoft-com:vml" xmlns:o="urn:schemas-microsoft-com:office:office" xmlns:mv="urn:schemas-microsoft-com:mac:vml" xmlns:mc="http://schemas.openxmlformats.org/markup-compatibility/2006" xmlns:mo="http://schemas.microsoft.com/office/mac/office/2008/main" xmlns:wpc="http://schemas.microsoft.com/office/word/2010/wordprocessingCanvas" xmlns="" val="0"/>
                         </a:ext>
                       </a:extLst>
                     </a:blip>
@@ -6055,13 +6495,12 @@
     <w:p>
       <w:pPr>
         <w:pStyle w:val="Caption"/>
-        <w:framePr w:hSpace="144" w:vSpace="144" w:wrap="around" w:hAnchor="text" w:xAlign="center" w:yAlign="top"/>
         <w:rPr>
           <w:lang w:val="en-US"/>
         </w:rPr>
       </w:pPr>
-      <w:bookmarkStart w:id="17" w:name="_Ref341965572"/>
-      <w:bookmarkStart w:id="18" w:name="_Toc353465425"/>
+      <w:bookmarkStart w:id="21" w:name="_Ref341965572"/>
+      <w:bookmarkStart w:id="22" w:name="_Toc353465425"/>
       <w:r>
         <w:rPr>
           <w:lang w:val="en-US"/>
@@ -6090,7 +6529,7 @@
       <w:r>
         <w:fldChar w:fldCharType="end"/>
       </w:r>
-      <w:bookmarkEnd w:id="17"/>
+      <w:bookmarkEnd w:id="21"/>
       <w:r>
         <w:rPr>
           <w:lang w:val="en-US"/>
@@ -6103,7 +6542,7 @@
         </w:rPr>
         <w:t xml:space="preserve"> Collapsing </w:t>
       </w:r>
-      <w:bookmarkEnd w:id="18"/>
+      <w:bookmarkEnd w:id="22"/>
       <w:r>
         <w:rPr>
           <w:lang w:val="en-US"/>
@@ -6114,7 +6553,6 @@
     <w:p>
       <w:pPr>
         <w:pStyle w:val="Caption"/>
-        <w:framePr w:hSpace="144" w:vSpace="144" w:wrap="around" w:hAnchor="text" w:xAlign="center" w:yAlign="top"/>
         <w:jc w:val="both"/>
         <w:rPr>
           <w:lang w:val="en-US"/>
@@ -6249,14 +6687,199 @@
         <w:rPr>
           <w:lang w:val="en-US"/>
         </w:rPr>
-        <w:t xml:space="preserve">Depending on the game played, a game session might take several hours to complete, or even days in case of RPGs. This will make the size of the provenance graph to be overwhelming </w:t>
-      </w:r>
-      <w:r>
-        <w:rPr>
-          <w:lang w:val="en-US"/>
-        </w:rPr>
         <w:lastRenderedPageBreak/>
-        <w:t xml:space="preserve">to the user, even with pre-filtering the </w:t>
+        <w:t xml:space="preserve">The last filter is the status filter. When selecting the desired attribute, all </w:t>
+      </w:r>
+      <w:r>
+        <w:rPr>
+          <w:lang w:val="en-US"/>
+        </w:rPr>
+        <w:t>vertices</w:t>
+      </w:r>
+      <w:r>
+        <w:rPr>
+          <w:lang w:val="en-US"/>
+        </w:rPr>
+        <w:t xml:space="preserve"> with the specified status will have their colors changed according to their respective values. It uses the traffic light scale </w:t>
+      </w:r>
+      <w:r>
+        <w:fldChar w:fldCharType="begin"/>
+      </w:r>
+      <w:r>
+        <w:rPr>
+          <w:lang w:val="en-US"/>
+        </w:rPr>
+        <w:instrText xml:space="preserve"> ADDIN ZOTERO_ITEM {"citationID":"1io2lg2n20","properties":{"formattedCitation":"(DIEHL, 2007)","plainCitation":"(DIEHL, 2007)"},"citationItems":[{"id":114,"uris":["http://zotero.org/users/1122386/items/ZAJ493IV"],"uri":["http://zotero.org/users/1122386/items/ZAJ493IV"]}]} </w:instrText>
+      </w:r>
+      <w:r>
+        <w:fldChar w:fldCharType="separate"/>
+      </w:r>
+      <w:r>
+        <w:rPr>
+          <w:rFonts w:cs="Times New Roman"/>
+          <w:lang w:val="en-US"/>
+        </w:rPr>
+        <w:t>(DIEHL, 2007)</w:t>
+      </w:r>
+      <w:r>
+        <w:fldChar w:fldCharType="end"/>
+      </w:r>
+      <w:r>
+        <w:rPr>
+          <w:lang w:val="en-US"/>
+        </w:rPr>
+        <w:t xml:space="preserve">, which indicates the status of the variable using red, yellow, or green color. As an example, imagine that </w:t>
+      </w:r>
+      <w:r>
+        <w:rPr>
+          <w:lang w:val="en-US"/>
+        </w:rPr>
+        <w:t>it is</w:t>
+      </w:r>
+      <w:r>
+        <w:rPr>
+          <w:lang w:val="en-US"/>
+        </w:rPr>
+        <w:t xml:space="preserve"> desire</w:t>
+      </w:r>
+      <w:r>
+        <w:rPr>
+          <w:lang w:val="en-US"/>
+        </w:rPr>
+        <w:t>d</w:t>
+      </w:r>
+      <w:r>
+        <w:rPr>
+          <w:lang w:val="en-US"/>
+        </w:rPr>
+        <w:t xml:space="preserve"> to analyze the player’s hit points (</w:t>
+      </w:r>
+      <w:r>
+        <w:rPr>
+          <w:lang w:val="en-US"/>
+        </w:rPr>
+        <w:t>hp</w:t>
+      </w:r>
+      <w:r>
+        <w:rPr>
+          <w:lang w:val="en-US"/>
+        </w:rPr>
+        <w:t xml:space="preserve">) value throughout the game. When filtered by player’s </w:t>
+      </w:r>
+      <w:r>
+        <w:rPr>
+          <w:lang w:val="en-US"/>
+        </w:rPr>
+        <w:t>hp</w:t>
+      </w:r>
+      <w:r>
+        <w:rPr>
+          <w:lang w:val="en-US"/>
+        </w:rPr>
+        <w:t xml:space="preserve">, all </w:t>
+      </w:r>
+      <w:r>
+        <w:rPr>
+          <w:lang w:val="en-US"/>
+        </w:rPr>
+        <w:t>vertices</w:t>
+      </w:r>
+      <w:r>
+        <w:rPr>
+          <w:lang w:val="en-US"/>
+        </w:rPr>
+        <w:t xml:space="preserve"> that contain a player </w:t>
+      </w:r>
+      <w:r>
+        <w:rPr>
+          <w:lang w:val="en-US"/>
+        </w:rPr>
+        <w:t>hp</w:t>
+      </w:r>
+      <w:r>
+        <w:rPr>
+          <w:lang w:val="en-US"/>
+        </w:rPr>
+        <w:t xml:space="preserve"> value will have their colors changed according to its value. Activating this type of filter allow</w:t>
+      </w:r>
+      <w:r>
+        <w:rPr>
+          <w:lang w:val="en-US"/>
+        </w:rPr>
+        <w:t>s</w:t>
+      </w:r>
+      <w:r>
+        <w:rPr>
+          <w:lang w:val="en-US"/>
+        </w:rPr>
+        <w:t xml:space="preserve"> the user to </w:t>
+      </w:r>
+      <w:r>
+        <w:rPr>
+          <w:lang w:val="en-US"/>
+        </w:rPr>
+        <w:t>quickly check</w:t>
+      </w:r>
+      <w:r>
+        <w:rPr>
+          <w:lang w:val="en-US"/>
+        </w:rPr>
+        <w:t xml:space="preserve"> the player’s </w:t>
+      </w:r>
+      <w:r>
+        <w:rPr>
+          <w:lang w:val="en-US"/>
+        </w:rPr>
+        <w:t>hp</w:t>
+      </w:r>
+      <w:r>
+        <w:rPr>
+          <w:lang w:val="en-US"/>
+        </w:rPr>
+        <w:t xml:space="preserve"> throughout the game, making it easier to identify situations where he might have had </w:t>
+      </w:r>
+      <w:r>
+        <w:rPr>
+          <w:lang w:val="en-US"/>
+        </w:rPr>
+        <w:t>trouble</w:t>
+      </w:r>
+      <w:r>
+        <w:rPr>
+          <w:lang w:val="en-US"/>
+        </w:rPr>
+        <w:t>, which is distinguished by red color</w:t>
+      </w:r>
+      <w:r>
+        <w:rPr>
+          <w:lang w:val="en-US"/>
+        </w:rPr>
+        <w:t>.</w:t>
+      </w:r>
+    </w:p>
+    <w:p>
+      <w:pPr>
+        <w:rPr>
+          <w:lang w:val="en-US"/>
+        </w:rPr>
+      </w:pPr>
+      <w:r>
+        <w:rPr>
+          <w:lang w:val="en-US"/>
+        </w:rPr>
+        <w:t xml:space="preserve">Depending on the game played, a game session might take several hours to complete, or even days in case of RPGs. This will make the size of the provenance graph to be overwhelming to the user, even </w:t>
+      </w:r>
+      <w:r>
+        <w:rPr>
+          <w:lang w:val="en-US"/>
+        </w:rPr>
+        <w:t>when</w:t>
+      </w:r>
+      <w:r>
+        <w:rPr>
+          <w:lang w:val="en-US"/>
+        </w:rPr>
+        <w:t xml:space="preserve"> pre-filtering the </w:t>
       </w:r>
       <w:r>
         <w:rPr>
@@ -6269,7 +6892,19 @@
         <w:rPr>
           <w:lang w:val="en-US"/>
         </w:rPr>
-        <w:t xml:space="preserve"> before its use. One way to avoid such situations is to show the provenance graph already filtered instead of its full extension. For example, </w:t>
+        <w:t xml:space="preserve"> before its use</w:t>
+      </w:r>
+      <w:r>
+        <w:rPr>
+          <w:lang w:val="en-US"/>
+        </w:rPr>
+        <w:t xml:space="preserve"> in the graph</w:t>
+      </w:r>
+      <w:r>
+        <w:rPr>
+          <w:lang w:val="en-US"/>
+        </w:rPr>
+        <w:t xml:space="preserve">. One way to avoid such situations is to show the provenance graph already filtered instead of its full extension. For example, </w:t>
       </w:r>
       <w:r>
         <w:rPr>
@@ -6347,7 +6982,43 @@
         <w:rPr>
           <w:lang w:val="en-US"/>
         </w:rPr>
-        <w:t xml:space="preserve"> There is no problem of having collapses inside collapses, in this case, a collapsed combat inside a collapsed area visited by the player, which contains other actions aside from the combat like interacting with the ambient. This will give an impression of a map from the player’s journey throughout game, showing vertices for each location visited by the player, while allowing the player to expand for analysis only the places he desires. Similar to </w:t>
+        <w:t xml:space="preserve"> There is no problem of having collapses inside collapses, in this case, a collapsed combat inside a collapsed area visited by the player, which contains other actions aside from the combat like interacting with the ambient. This will give an impression of a map from the player’s journey, showing vertices for each location visited by the player, while allowing the player to expand only the </w:t>
+      </w:r>
+      <w:r>
+        <w:rPr>
+          <w:lang w:val="en-US"/>
+        </w:rPr>
+        <w:t>situations</w:t>
+      </w:r>
+      <w:r>
+        <w:rPr>
+          <w:lang w:val="en-US"/>
+        </w:rPr>
+        <w:t xml:space="preserve"> he desires</w:t>
+      </w:r>
+      <w:r>
+        <w:rPr>
+          <w:lang w:val="en-US"/>
+        </w:rPr>
+        <w:t xml:space="preserve"> to analyze</w:t>
+      </w:r>
+      <w:r>
+        <w:rPr>
+          <w:lang w:val="en-US"/>
+        </w:rPr>
+        <w:t xml:space="preserve">. </w:t>
+      </w:r>
+      <w:r>
+        <w:rPr>
+          <w:lang w:val="en-US"/>
+        </w:rPr>
+        <w:t>It is s</w:t>
+      </w:r>
+      <w:r>
+        <w:rPr>
+          <w:lang w:val="en-US"/>
+        </w:rPr>
+        <w:t xml:space="preserve">imilar to </w:t>
       </w:r>
       <w:proofErr w:type="spellStart"/>
       <w:r>
@@ -6482,14 +7153,17 @@
           <w:lang w:val="en-US"/>
         </w:rPr>
       </w:pPr>
-      <w:bookmarkStart w:id="19" w:name="_Toc354161738"/>
-      <w:r>
-        <w:rPr>
-          <w:lang w:val="en-US"/>
-        </w:rPr>
+      <w:bookmarkStart w:id="23" w:name="_Toc354161738"/>
+      <w:bookmarkStart w:id="24" w:name="_Ref355251961"/>
+      <w:r>
+        <w:rPr>
+          <w:lang w:val="en-US"/>
+        </w:rPr>
+        <w:lastRenderedPageBreak/>
         <w:t>Final Considerations</w:t>
       </w:r>
-      <w:bookmarkEnd w:id="19"/>
+      <w:bookmarkEnd w:id="23"/>
+      <w:bookmarkEnd w:id="24"/>
     </w:p>
     <w:p>
       <w:pPr>
@@ -6553,7 +7227,7 @@
         <w:rPr>
           <w:lang w:val="en-US"/>
         </w:rPr>
-        <w:t xml:space="preserve"> and aiding the analysis.</w:t>
+        <w:t xml:space="preserve"> and aiding the analysis, as well as tips on how to structure the information gathered.</w:t>
       </w:r>
     </w:p>
     <w:p>
@@ -6578,14 +7252,7 @@
         <w:rPr>
           <w:lang w:val="en-US"/>
         </w:rPr>
-        <w:t xml:space="preserve">The game developers will need to create inference rules customized to their </w:t>
-      </w:r>
-      <w:r>
-        <w:rPr>
-          <w:lang w:val="en-US"/>
-        </w:rPr>
-        <w:lastRenderedPageBreak/>
-        <w:t>games to aid in the analysis, such as clustering sequences of actions and identifying irrelevant sections that can be omitted from the user.</w:t>
+        <w:t>The game developers will need to create inference rules customized to their games, such as clustering sequences of actions and identifying irrelevant sections that can be omitted from the user.</w:t>
       </w:r>
       <w:r>
         <w:rPr>
@@ -6684,6 +7351,26 @@
           <w:lang w:val="en-US"/>
         </w:rPr>
         <w:t>ally represent the game session, while also giving examples of possible analysis.</w:t>
+      </w:r>
+      <w:r>
+        <w:rPr>
+          <w:lang w:val="en-US"/>
+        </w:rPr>
+        <w:t xml:space="preserve"> It also </w:t>
+      </w:r>
+      <w:proofErr w:type="gramStart"/>
+      <w:r>
+        <w:rPr>
+          <w:lang w:val="en-US"/>
+        </w:rPr>
+        <w:t>enter</w:t>
+      </w:r>
+      <w:proofErr w:type="gramEnd"/>
+      <w:r>
+        <w:rPr>
+          <w:lang w:val="en-US"/>
+        </w:rPr>
+        <w:t xml:space="preserve"> in more details about implementation aspects.</w:t>
       </w:r>
     </w:p>
     <w:p>
@@ -6708,7 +7395,7 @@
           <w:lang w:val="en-US"/>
         </w:rPr>
       </w:pPr>
-      <w:bookmarkStart w:id="20" w:name="_Toc352784530"/>
+      <w:bookmarkStart w:id="25" w:name="_Toc352784530"/>
       <w:r>
         <w:rPr>
           <w:lang w:val="en-US"/>
@@ -6734,7 +7421,7 @@
         <w:lastRenderedPageBreak/>
         <w:t>References</w:t>
       </w:r>
-      <w:bookmarkEnd w:id="20"/>
+      <w:bookmarkEnd w:id="25"/>
     </w:p>
     <w:p>
       <w:pPr>
@@ -6756,7 +7443,6 @@
       <w:r>
         <w:fldChar w:fldCharType="separate"/>
       </w:r>
-      <w:proofErr w:type="gramStart"/>
       <w:r>
         <w:rPr>
           <w:rFonts w:cs="Times New Roman"/>
@@ -6778,15 +7464,7 @@
           <w:rFonts w:cs="Times New Roman"/>
           <w:lang w:val="en-US"/>
         </w:rPr>
-        <w:t>.</w:t>
-      </w:r>
-      <w:proofErr w:type="gramEnd"/>
-      <w:r>
-        <w:rPr>
-          <w:rFonts w:cs="Times New Roman"/>
-          <w:lang w:val="en-US"/>
-        </w:rPr>
-        <w:t xml:space="preserve"> 1. ed. Abt Books: University Press of America, 1987. </w:t>
+        <w:t xml:space="preserve">. 1. ed. Abt Books: University Press of America, 1987. </w:t>
       </w:r>
     </w:p>
     <w:p>
@@ -7371,7 +8049,23 @@
 
 <file path=word/comments.xml><?xml version="1.0" encoding="utf-8"?>
 <w:comments xmlns:ve="http://schemas.openxmlformats.org/markup-compatibility/2006" xmlns:o="urn:schemas-microsoft-com:office:office" xmlns:r="http://schemas.openxmlformats.org/officeDocument/2006/relationships" xmlns:m="http://schemas.openxmlformats.org/officeDocument/2006/math" xmlns:v="urn:schemas-microsoft-com:vml" xmlns:wp="http://schemas.openxmlformats.org/drawingml/2006/wordprocessingDrawing" xmlns:w10="urn:schemas-microsoft-com:office:word" xmlns:w="http://schemas.openxmlformats.org/wordprocessingml/2006/main" xmlns:wne="http://schemas.microsoft.com/office/word/2006/wordml">
-  <w:comment w:id="3" w:author="Kohwalter" w:date="2013-05-01T15:43:00Z" w:initials="K">
+  <w:comment w:id="3" w:author="Kohwalter" w:date="2013-05-02T09:50:00Z" w:initials="K">
+    <w:p>
+      <w:pPr>
+        <w:pStyle w:val="CommentText"/>
+      </w:pPr>
+      <w:r>
+        <w:rPr>
+          <w:rStyle w:val="CommentReference"/>
+        </w:rPr>
+        <w:annotationRef/>
+      </w:r>
+      <w:r>
+        <w:t>Eu coloquei esse parágrafo, mas acho que não ficou adequado ao contexto. Provavelmente retirar ele?</w:t>
+      </w:r>
+    </w:p>
+  </w:comment>
+  <w:comment w:id="4" w:author="Kohwalter" w:date="2013-05-01T15:43:00Z" w:initials="K">
     <w:p>
       <w:pPr>
         <w:pStyle w:val="CommentText"/>
@@ -7528,13 +8222,7 @@
         <w:rPr>
           <w:lang w:val="en-US"/>
         </w:rPr>
-        <w:t xml:space="preserve"> can also be viewed as the player’s </w:t>
-      </w:r>
-      <w:r>
-        <w:rPr>
-          <w:lang w:val="en-US"/>
-        </w:rPr>
-        <w:t>journey.</w:t>
+        <w:t xml:space="preserve"> can also be viewed as the player’s journey.</w:t>
       </w:r>
     </w:p>
   </w:footnote>
@@ -8197,6 +8885,7 @@
   <w:style w:type="character" w:default="1" w:styleId="DefaultParagraphFont">
     <w:name w:val="Default Paragraph Font"/>
     <w:uiPriority w:val="1"/>
+    <w:semiHidden/>
     <w:unhideWhenUsed/>
   </w:style>
   <w:style w:type="table" w:default="1" w:styleId="TableNormal">
@@ -8847,7 +9536,7 @@
 </file>
 
 <file path=customXml/itemProps1.xml><?xml version="1.0" encoding="utf-8"?>
-<ds:datastoreItem xmlns:ds="http://schemas.openxmlformats.org/officeDocument/2006/customXml" ds:itemID="{731F0514-609B-419A-94EF-9FE8421DF22C}">
+<ds:datastoreItem xmlns:ds="http://schemas.openxmlformats.org/officeDocument/2006/customXml" ds:itemID="{1DD5BEA0-9B16-4CE6-A522-9C5FAC813093}">
   <ds:schemaRefs>
     <ds:schemaRef ds:uri="http://schemas.openxmlformats.org/officeDocument/2006/bibliography"/>
   </ds:schemaRefs>

</xml_diff>